<commit_message>
Added void energy to voidwalker class
</commit_message>
<xml_diff>
--- a/Voidwalker.docx
+++ b/Voidwalker.docx
@@ -1,6 +1,6 @@
 
 <file path=word/document.xml><?xml version="1.0" encoding="utf-8"?>
-<w:document xmlns:wpc="http://schemas.microsoft.com/office/word/2010/wordprocessingCanvas" xmlns:cx="http://schemas.microsoft.com/office/drawing/2014/chartex" xmlns:cx1="http://schemas.microsoft.com/office/drawing/2015/9/8/chartex" xmlns:cx2="http://schemas.microsoft.com/office/drawing/2015/10/21/chartex" xmlns:cx3="http://schemas.microsoft.com/office/drawing/2016/5/9/chartex" xmlns:cx4="http://schemas.microsoft.com/office/drawing/2016/5/10/chartex" xmlns:cx5="http://schemas.microsoft.com/office/drawing/2016/5/11/chartex" xmlns:cx6="http://schemas.microsoft.com/office/drawing/2016/5/12/chartex" xmlns:cx7="http://schemas.microsoft.com/office/drawing/2016/5/13/chartex" xmlns:cx8="http://schemas.microsoft.com/office/drawing/2016/5/14/chartex" xmlns:mc="http://schemas.openxmlformats.org/markup-compatibility/2006" xmlns:aink="http://schemas.microsoft.com/office/drawing/2016/ink" xmlns:am3d="http://schemas.microsoft.com/office/drawing/2017/model3d" xmlns:o="urn:schemas-microsoft-com:office:office" xmlns:oel="http://schemas.microsoft.com/office/2019/extlst" xmlns:r="http://schemas.openxmlformats.org/officeDocument/2006/relationships" xmlns:m="http://schemas.openxmlformats.org/officeDocument/2006/math" xmlns:v="urn:schemas-microsoft-com:vml" xmlns:wp14="http://schemas.microsoft.com/office/word/2010/wordprocessingDrawing" xmlns:wp="http://schemas.openxmlformats.org/drawingml/2006/wordprocessingDrawing" xmlns:w10="urn:schemas-microsoft-com:office:word" xmlns:w="http://schemas.openxmlformats.org/wordprocessingml/2006/main" xmlns:w14="http://schemas.microsoft.com/office/word/2010/wordml" xmlns:w15="http://schemas.microsoft.com/office/word/2012/wordml" xmlns:w16cex="http://schemas.microsoft.com/office/word/2018/wordml/cex" xmlns:w16cid="http://schemas.microsoft.com/office/word/2016/wordml/cid" xmlns:w16="http://schemas.microsoft.com/office/word/2018/wordml" xmlns:w16du="http://schemas.microsoft.com/office/word/2023/wordml/word16du" xmlns:w16sdtdh="http://schemas.microsoft.com/office/word/2020/wordml/sdtdatahash" xmlns:w16se="http://schemas.microsoft.com/office/word/2015/wordml/symex" xmlns:wpg="http://schemas.microsoft.com/office/word/2010/wordprocessingGroup" xmlns:wpi="http://schemas.microsoft.com/office/word/2010/wordprocessingInk" xmlns:wne="http://schemas.microsoft.com/office/word/2006/wordml" xmlns:wps="http://schemas.microsoft.com/office/word/2010/wordprocessingShape" mc:Ignorable="w14 w15 w16se w16cid w16 w16cex w16sdtdh wp14">
+<w:document xmlns:wpc="http://schemas.microsoft.com/office/word/2010/wordprocessingCanvas" xmlns:cx="http://schemas.microsoft.com/office/drawing/2014/chartex" xmlns:cx1="http://schemas.microsoft.com/office/drawing/2015/9/8/chartex" xmlns:cx2="http://schemas.microsoft.com/office/drawing/2015/10/21/chartex" xmlns:cx3="http://schemas.microsoft.com/office/drawing/2016/5/9/chartex" xmlns:cx4="http://schemas.microsoft.com/office/drawing/2016/5/10/chartex" xmlns:cx5="http://schemas.microsoft.com/office/drawing/2016/5/11/chartex" xmlns:cx6="http://schemas.microsoft.com/office/drawing/2016/5/12/chartex" xmlns:cx7="http://schemas.microsoft.com/office/drawing/2016/5/13/chartex" xmlns:cx8="http://schemas.microsoft.com/office/drawing/2016/5/14/chartex" xmlns:mc="http://schemas.openxmlformats.org/markup-compatibility/2006" xmlns:aink="http://schemas.microsoft.com/office/drawing/2016/ink" xmlns:am3d="http://schemas.microsoft.com/office/drawing/2017/model3d" xmlns:o="urn:schemas-microsoft-com:office:office" xmlns:oel="http://schemas.microsoft.com/office/2019/extlst" xmlns:r="http://schemas.openxmlformats.org/officeDocument/2006/relationships" xmlns:m="http://schemas.openxmlformats.org/officeDocument/2006/math" xmlns:v="urn:schemas-microsoft-com:vml" xmlns:wp14="http://schemas.microsoft.com/office/word/2010/wordprocessingDrawing" xmlns:wp="http://schemas.openxmlformats.org/drawingml/2006/wordprocessingDrawing" xmlns:w10="urn:schemas-microsoft-com:office:word" xmlns:w="http://schemas.openxmlformats.org/wordprocessingml/2006/main" xmlns:w14="http://schemas.microsoft.com/office/word/2010/wordml" xmlns:w15="http://schemas.microsoft.com/office/word/2012/wordml" xmlns:w16cex="http://schemas.microsoft.com/office/word/2018/wordml/cex" xmlns:w16cid="http://schemas.microsoft.com/office/word/2016/wordml/cid" xmlns:w16="http://schemas.microsoft.com/office/word/2018/wordml" xmlns:w16sdtdh="http://schemas.microsoft.com/office/word/2020/wordml/sdtdatahash" xmlns:w16se="http://schemas.microsoft.com/office/word/2015/wordml/symex" xmlns:wpg="http://schemas.microsoft.com/office/word/2010/wordprocessingGroup" xmlns:wpi="http://schemas.microsoft.com/office/word/2010/wordprocessingInk" xmlns:wne="http://schemas.microsoft.com/office/word/2006/wordml" xmlns:wps="http://schemas.microsoft.com/office/word/2010/wordprocessingShape" mc:Ignorable="w14 w15 w16se w16cid w16 w16cex w16sdtdh wp14">
   <w:body>
     <w:p>
       <w:pPr>
@@ -12,6 +12,7 @@
           <w:lang w:val="en-US"/>
         </w:rPr>
       </w:pPr>
+      <w:proofErr w:type="spellStart"/>
       <w:r>
         <w:rPr>
           <w:b/>
@@ -20,20 +21,45 @@
           <w:szCs w:val="40"/>
           <w:lang w:val="en-US"/>
         </w:rPr>
-        <w:t>Voidwalker</w:t>
-      </w:r>
-    </w:p>
-    <w:p>
-      <w:pPr>
-        <w:rPr>
-          <w:lang w:val="en-US"/>
-        </w:rPr>
-      </w:pPr>
-      <w:r>
-        <w:rPr>
-          <w:lang w:val="en-US"/>
-        </w:rPr>
-        <w:t>As a Voidwalker, you have learned to harness the power of the void, a mysterious force that permeates the universe. You can use this power to teleport yourself and others across vast distances, to manipulate gravit</w:t>
+        <w:t>Void</w:t>
+      </w:r>
+      <w:r>
+        <w:rPr>
+          <w:b/>
+          <w:bCs/>
+          <w:sz w:val="40"/>
+          <w:szCs w:val="40"/>
+          <w:lang w:val="en-US"/>
+        </w:rPr>
+        <w:t>touched</w:t>
+      </w:r>
+      <w:proofErr w:type="spellEnd"/>
+    </w:p>
+    <w:p>
+      <w:pPr>
+        <w:rPr>
+          <w:lang w:val="en-US"/>
+        </w:rPr>
+      </w:pPr>
+      <w:r>
+        <w:rPr>
+          <w:lang w:val="en-US"/>
+        </w:rPr>
+        <w:t xml:space="preserve">As a </w:t>
+      </w:r>
+      <w:proofErr w:type="spellStart"/>
+      <w:r>
+        <w:rPr>
+          <w:lang w:val="en-US"/>
+        </w:rPr>
+        <w:t>Voidtouched</w:t>
+      </w:r>
+      <w:proofErr w:type="spellEnd"/>
+      <w:r>
+        <w:rPr>
+          <w:lang w:val="en-US"/>
+        </w:rPr>
+        <w:t>, you have learned to harness the power of the void, a mysterious force that permeates the universe. You can use this power to teleport yourself and others across vast distances, to manipulate gravit</w:t>
       </w:r>
       <w:r>
         <w:rPr>
@@ -74,8 +100,9 @@
           <w:szCs w:val="28"/>
           <w:lang w:val="en-US"/>
         </w:rPr>
-        <w:t>Voidwalker</w:t>
-      </w:r>
+        <w:t>Voidtouched</w:t>
+      </w:r>
+      <w:proofErr w:type="spellEnd"/>
       <w:r>
         <w:rPr>
           <w:b/>
@@ -84,9 +111,8 @@
           <w:szCs w:val="28"/>
           <w:lang w:val="en-US"/>
         </w:rPr>
-        <w:t>s</w:t>
-      </w:r>
-      <w:proofErr w:type="spellEnd"/>
+        <w:t xml:space="preserve"> </w:t>
+      </w:r>
       <w:r>
         <w:rPr>
           <w:b/>
@@ -95,7 +121,7 @@
           <w:szCs w:val="28"/>
           <w:lang w:val="en-US"/>
         </w:rPr>
-        <w:t xml:space="preserve"> in Society</w:t>
+        <w:t>in Society</w:t>
       </w:r>
     </w:p>
     <w:p>
@@ -109,14 +135,20 @@
         <w:rPr>
           <w:lang w:val="en-US"/>
         </w:rPr>
-        <w:t>Voidwalkers</w:t>
+        <w:t>Voidtouched</w:t>
       </w:r>
       <w:proofErr w:type="spellEnd"/>
       <w:r>
         <w:rPr>
           <w:lang w:val="en-US"/>
         </w:rPr>
-        <w:t xml:space="preserve"> are rare and highly sought after, as their abilities are essential for exploring and navigating the void. They are often employed by spacefaring organizations as scouts, navigators, and special operatives.</w:t>
+        <w:t xml:space="preserve"> </w:t>
+      </w:r>
+      <w:r>
+        <w:rPr>
+          <w:lang w:val="en-US"/>
+        </w:rPr>
+        <w:t>are rare and highly sought after, as their abilities are essential for exploring and navigating the void. They are often employed by spacefaring organizations as scouts, navigators, and special operatives.</w:t>
       </w:r>
     </w:p>
     <w:p>
@@ -144,81 +176,10 @@
           <w:szCs w:val="28"/>
           <w:lang w:val="en-US"/>
         </w:rPr>
-        <w:t>Creating a Voidwalker</w:t>
-      </w:r>
-    </w:p>
-    <w:p>
-      <w:pPr>
-        <w:rPr>
-          <w:lang w:val="en-US"/>
-        </w:rPr>
-      </w:pPr>
-      <w:r>
-        <w:rPr>
-          <w:lang w:val="en-US"/>
-        </w:rPr>
-        <w:t>To create a Voidwalker character, choose the following:</w:t>
-      </w:r>
-    </w:p>
-    <w:p>
-      <w:pPr>
-        <w:rPr>
-          <w:lang w:val="en-US"/>
-        </w:rPr>
-      </w:pPr>
-      <w:r>
-        <w:rPr>
-          <w:lang w:val="en-US"/>
-        </w:rPr>
-        <w:t>Ability Scores</w:t>
-      </w:r>
-    </w:p>
-    <w:p>
-      <w:pPr>
-        <w:rPr>
-          <w:lang w:val="en-US"/>
-        </w:rPr>
-      </w:pPr>
-      <w:r>
-        <w:rPr>
-          <w:lang w:val="en-US"/>
-        </w:rPr>
-        <w:t xml:space="preserve">Your primary ability scores </w:t>
-      </w:r>
-      <w:r>
-        <w:rPr>
-          <w:lang w:val="en-US"/>
-        </w:rPr>
-        <w:t>DEX</w:t>
-      </w:r>
-      <w:r>
-        <w:rPr>
-          <w:lang w:val="en-US"/>
-        </w:rPr>
-        <w:t xml:space="preserve"> and </w:t>
-      </w:r>
-      <w:r>
-        <w:rPr>
-          <w:lang w:val="en-US"/>
-        </w:rPr>
-        <w:t>INT</w:t>
-      </w:r>
-      <w:r>
-        <w:rPr>
-          <w:lang w:val="en-US"/>
-        </w:rPr>
-        <w:t>.</w:t>
-      </w:r>
-    </w:p>
-    <w:p>
-      <w:pPr>
-        <w:rPr>
-          <w:lang w:val="en-US"/>
-        </w:rPr>
-      </w:pPr>
-    </w:p>
-    <w:p>
-      <w:pPr>
+        <w:t xml:space="preserve">Creating a </w:t>
+      </w:r>
+      <w:proofErr w:type="spellStart"/>
+      <w:r>
         <w:rPr>
           <w:b/>
           <w:bCs/>
@@ -226,8 +187,62 @@
           <w:szCs w:val="28"/>
           <w:lang w:val="en-US"/>
         </w:rPr>
-      </w:pPr>
-      <w:r>
+        <w:t>Voidtouched</w:t>
+      </w:r>
+      <w:proofErr w:type="spellEnd"/>
+    </w:p>
+    <w:p>
+      <w:pPr>
+        <w:rPr>
+          <w:lang w:val="en-US"/>
+        </w:rPr>
+      </w:pPr>
+      <w:r>
+        <w:rPr>
+          <w:lang w:val="en-US"/>
+        </w:rPr>
+        <w:t>Your primary ability score</w:t>
+      </w:r>
+      <w:r>
+        <w:rPr>
+          <w:lang w:val="en-US"/>
+        </w:rPr>
+        <w:t>s</w:t>
+      </w:r>
+      <w:r>
+        <w:rPr>
+          <w:lang w:val="en-US"/>
+        </w:rPr>
+        <w:t xml:space="preserve"> </w:t>
+      </w:r>
+      <w:r>
+        <w:rPr>
+          <w:lang w:val="en-US"/>
+        </w:rPr>
+        <w:t>INT</w:t>
+      </w:r>
+      <w:r>
+        <w:rPr>
+          <w:lang w:val="en-US"/>
+        </w:rPr>
+        <w:t xml:space="preserve"> and DEX</w:t>
+      </w:r>
+      <w:r>
+        <w:rPr>
+          <w:lang w:val="en-US"/>
+        </w:rPr>
+        <w:t>.</w:t>
+      </w:r>
+    </w:p>
+    <w:p>
+      <w:pPr>
+        <w:rPr>
+          <w:lang w:val="en-US"/>
+        </w:rPr>
+      </w:pPr>
+    </w:p>
+    <w:p>
+      <w:pPr>
         <w:rPr>
           <w:b/>
           <w:bCs/>
@@ -235,31 +250,8 @@
           <w:szCs w:val="28"/>
           <w:lang w:val="en-US"/>
         </w:rPr>
-        <w:t>Proficiencies</w:t>
-      </w:r>
-    </w:p>
-    <w:p>
-      <w:pPr>
-        <w:rPr>
-          <w:lang w:val="en-US"/>
-        </w:rPr>
-      </w:pPr>
-      <w:r>
-        <w:rPr>
-          <w:lang w:val="en-US"/>
-        </w:rPr>
-        <w:t>You are proficient in Intelligence and Dexterity saving throws, as well as in the following skills: Arcana, Athletics, Perception, and Stealth.</w:t>
-      </w:r>
-    </w:p>
-    <w:p>
-      <w:pPr>
-        <w:rPr>
-          <w:lang w:val="en-US"/>
-        </w:rPr>
-      </w:pPr>
-    </w:p>
-    <w:p>
-      <w:pPr>
+      </w:pPr>
+      <w:r>
         <w:rPr>
           <w:b/>
           <w:bCs/>
@@ -267,8 +259,55 @@
           <w:szCs w:val="28"/>
           <w:lang w:val="en-US"/>
         </w:rPr>
-      </w:pPr>
-      <w:r>
+        <w:t>Proficiencies</w:t>
+      </w:r>
+    </w:p>
+    <w:p>
+      <w:pPr>
+        <w:rPr>
+          <w:lang w:val="en-US"/>
+        </w:rPr>
+      </w:pPr>
+      <w:r>
+        <w:rPr>
+          <w:lang w:val="en-US"/>
+        </w:rPr>
+        <w:t>You are proficient in Intelligence and Dexterity saving throws</w:t>
+      </w:r>
+      <w:r>
+        <w:rPr>
+          <w:lang w:val="en-US"/>
+        </w:rPr>
+        <w:t>. C</w:t>
+      </w:r>
+      <w:r>
+        <w:rPr>
+          <w:lang w:val="en-US"/>
+        </w:rPr>
+        <w:t>hoose 4 from</w:t>
+      </w:r>
+      <w:r>
+        <w:rPr>
+          <w:lang w:val="en-US"/>
+        </w:rPr>
+        <w:t>:</w:t>
+      </w:r>
+      <w:r>
+        <w:rPr>
+          <w:lang w:val="en-US"/>
+        </w:rPr>
+        <w:t xml:space="preserve"> Acrobatics, Athletics, Deception, Insight, Intimidation, Investigation, Perception, Performance, Persuasion, Sleight of Hand, and Stealth.</w:t>
+      </w:r>
+    </w:p>
+    <w:p>
+      <w:pPr>
+        <w:rPr>
+          <w:lang w:val="en-US"/>
+        </w:rPr>
+      </w:pPr>
+    </w:p>
+    <w:p>
+      <w:pPr>
         <w:rPr>
           <w:b/>
           <w:bCs/>
@@ -276,6 +315,15 @@
           <w:szCs w:val="28"/>
           <w:lang w:val="en-US"/>
         </w:rPr>
+      </w:pPr>
+      <w:r>
+        <w:rPr>
+          <w:b/>
+          <w:bCs/>
+          <w:sz w:val="28"/>
+          <w:szCs w:val="28"/>
+          <w:lang w:val="en-US"/>
+        </w:rPr>
         <w:t>Equipment</w:t>
       </w:r>
     </w:p>
@@ -345,13 +393,7 @@
         <w:rPr>
           <w:lang w:val="en-US"/>
         </w:rPr>
-        <w:t xml:space="preserve">kinetic ammo </w:t>
-      </w:r>
-      <w:r>
-        <w:rPr>
-          <w:lang w:val="en-US"/>
-        </w:rPr>
-        <w:t>and martial melee weapon.</w:t>
+        <w:t>kinetic ammo and martial melee weapon.</w:t>
       </w:r>
     </w:p>
     <w:p>
@@ -459,28 +501,14 @@
         <w:rPr>
           <w:lang w:val="en-US"/>
         </w:rPr>
-        <w:t>voidwalker</w:t>
+        <w:t>voidtouched</w:t>
       </w:r>
       <w:proofErr w:type="spellEnd"/>
       <w:r>
         <w:rPr>
           <w:lang w:val="en-US"/>
         </w:rPr>
-        <w:t xml:space="preserve"> robes, a </w:t>
-      </w:r>
-      <w:proofErr w:type="spellStart"/>
-      <w:r>
-        <w:rPr>
-          <w:lang w:val="en-US"/>
-        </w:rPr>
-        <w:t>voidstone</w:t>
-      </w:r>
-      <w:proofErr w:type="spellEnd"/>
-      <w:r>
-        <w:rPr>
-          <w:lang w:val="en-US"/>
-        </w:rPr>
-        <w:t xml:space="preserve"> crystal, and a </w:t>
+        <w:t xml:space="preserve"> robes, a void crystal, and a </w:t>
       </w:r>
       <w:proofErr w:type="spellStart"/>
       <w:r>
@@ -564,129 +592,264 @@
           <w:szCs w:val="24"/>
           <w:lang w:val="en-US"/>
         </w:rPr>
-        <w:t>At first level, you gain the following features:</w:t>
-      </w:r>
-    </w:p>
-    <w:p>
-      <w:pPr>
-        <w:rPr>
-          <w:lang w:val="en-US"/>
-        </w:rPr>
-      </w:pPr>
-      <w:r>
-        <w:rPr>
-          <w:b/>
-          <w:bCs/>
-          <w:lang w:val="en-US"/>
-        </w:rPr>
-        <w:t>Void Step:</w:t>
-      </w:r>
-      <w:r>
-        <w:rPr>
-          <w:lang w:val="en-US"/>
-        </w:rPr>
-        <w:t xml:space="preserve"> </w:t>
-      </w:r>
-      <w:r>
-        <w:rPr>
-          <w:lang w:val="en-US"/>
-        </w:rPr>
-        <w:t>As an action y</w:t>
-      </w:r>
-      <w:r>
-        <w:rPr>
-          <w:lang w:val="en-US"/>
-        </w:rPr>
-        <w:t xml:space="preserve">ou can teleport up to 30 feet to an unoccupied space that you can see. You can use this ability </w:t>
-      </w:r>
-      <w:r>
-        <w:rPr>
-          <w:lang w:val="en-US"/>
-        </w:rPr>
-        <w:t>2 times</w:t>
-      </w:r>
-      <w:r>
-        <w:rPr>
-          <w:lang w:val="en-US"/>
-        </w:rPr>
-        <w:t>, and you regain all expended uses after a long rest.</w:t>
-      </w:r>
-    </w:p>
-    <w:p>
-      <w:pPr>
-        <w:rPr>
-          <w:lang w:val="en-US"/>
-        </w:rPr>
-      </w:pPr>
-      <w:r>
-        <w:rPr>
-          <w:b/>
-          <w:bCs/>
-          <w:lang w:val="en-US"/>
-        </w:rPr>
-        <w:t>Void Barrier:</w:t>
-      </w:r>
-      <w:r>
-        <w:rPr>
-          <w:lang w:val="en-US"/>
-        </w:rPr>
-        <w:t xml:space="preserve"> You can create a barrier of void energy that provides cover for you and your allies. As an action, you can create a 10-foot tall, </w:t>
-      </w:r>
-      <w:proofErr w:type="gramStart"/>
-      <w:r>
-        <w:rPr>
-          <w:lang w:val="en-US"/>
-        </w:rPr>
-        <w:t>20-foot wide</w:t>
-      </w:r>
-      <w:proofErr w:type="gramEnd"/>
-      <w:r>
-        <w:rPr>
-          <w:lang w:val="en-US"/>
-        </w:rPr>
-        <w:t xml:space="preserve"> barrier that lasts for 1 minute. The barrier has hit points equal to twice your Voidwalker level, and it grants half cover to creatures behind it. You can use this ability </w:t>
-      </w:r>
-      <w:r>
-        <w:rPr>
-          <w:lang w:val="en-US"/>
-        </w:rPr>
-        <w:t>2 times</w:t>
-      </w:r>
-      <w:r>
-        <w:rPr>
-          <w:lang w:val="en-US"/>
-        </w:rPr>
-        <w:t>, and you regain all expended uses after a long rest.</w:t>
-      </w:r>
-    </w:p>
-    <w:p>
-      <w:pPr>
-        <w:rPr>
-          <w:lang w:val="en-US"/>
-        </w:rPr>
-      </w:pPr>
-    </w:p>
-    <w:p>
-      <w:pPr>
-        <w:rPr>
-          <w:lang w:val="en-US"/>
-        </w:rPr>
-      </w:pPr>
-    </w:p>
-    <w:p>
-      <w:pPr>
+        <w:t xml:space="preserve">Most </w:t>
+      </w:r>
+      <w:proofErr w:type="spellStart"/>
+      <w:r>
         <w:rPr>
           <w:sz w:val="24"/>
           <w:szCs w:val="24"/>
           <w:lang w:val="en-US"/>
         </w:rPr>
-      </w:pPr>
+        <w:t>Voidtouched</w:t>
+      </w:r>
+      <w:proofErr w:type="spellEnd"/>
       <w:r>
         <w:rPr>
           <w:sz w:val="24"/>
           <w:szCs w:val="24"/>
           <w:lang w:val="en-US"/>
         </w:rPr>
+        <w:t xml:space="preserve"> features </w:t>
+      </w:r>
+      <w:r>
+        <w:rPr>
+          <w:sz w:val="24"/>
+          <w:szCs w:val="24"/>
+          <w:lang w:val="en-US"/>
+        </w:rPr>
+        <w:t xml:space="preserve">has “Charge X” at the end of the description. </w:t>
+      </w:r>
+      <w:r>
+        <w:rPr>
+          <w:sz w:val="24"/>
+          <w:szCs w:val="24"/>
+          <w:lang w:val="en-US"/>
+        </w:rPr>
+        <w:t xml:space="preserve">At the end of your turn </w:t>
+      </w:r>
+      <w:r>
+        <w:rPr>
+          <w:sz w:val="24"/>
+          <w:szCs w:val="24"/>
+          <w:lang w:val="en-US"/>
+        </w:rPr>
+        <w:t>if you attacked or have been attacked</w:t>
+      </w:r>
+      <w:r>
+        <w:rPr>
+          <w:sz w:val="24"/>
+          <w:szCs w:val="24"/>
+          <w:lang w:val="en-US"/>
+        </w:rPr>
+        <w:t xml:space="preserve"> </w:t>
+      </w:r>
+      <w:r>
+        <w:rPr>
+          <w:sz w:val="24"/>
+          <w:szCs w:val="24"/>
+          <w:lang w:val="en-US"/>
+        </w:rPr>
+        <w:t xml:space="preserve">roll </w:t>
+      </w:r>
+      <w:r>
+        <w:rPr>
+          <w:sz w:val="24"/>
+          <w:szCs w:val="24"/>
+          <w:lang w:val="en-US"/>
+        </w:rPr>
+        <w:t>your charge die</w:t>
+      </w:r>
+      <w:r>
+        <w:rPr>
+          <w:sz w:val="24"/>
+          <w:szCs w:val="24"/>
+          <w:lang w:val="en-US"/>
+        </w:rPr>
+        <w:t>. Add roll result to the current amount of void energy, your void energy is lost after 1 min. You start with maximum value you can roll with your dies. (</w:t>
+      </w:r>
+      <w:proofErr w:type="gramStart"/>
+      <w:r>
+        <w:rPr>
+          <w:sz w:val="24"/>
+          <w:szCs w:val="24"/>
+          <w:lang w:val="en-US"/>
+        </w:rPr>
+        <w:t>e.g.</w:t>
+      </w:r>
+      <w:proofErr w:type="gramEnd"/>
+      <w:r>
+        <w:rPr>
+          <w:sz w:val="24"/>
+          <w:szCs w:val="24"/>
+          <w:lang w:val="en-US"/>
+        </w:rPr>
+        <w:t xml:space="preserve"> 2d6 -&gt; max 12)</w:t>
+      </w:r>
+    </w:p>
+    <w:p>
+      <w:pPr>
+        <w:rPr>
+          <w:sz w:val="24"/>
+          <w:szCs w:val="24"/>
+          <w:lang w:val="en-US"/>
+        </w:rPr>
+      </w:pPr>
+      <w:r>
+        <w:rPr>
+          <w:sz w:val="24"/>
+          <w:szCs w:val="24"/>
+          <w:lang w:val="en-US"/>
+        </w:rPr>
+        <w:t>At first level, you gain the following features:</w:t>
+      </w:r>
+    </w:p>
+    <w:p>
+      <w:pPr>
+        <w:rPr>
+          <w:lang w:val="en-US"/>
+        </w:rPr>
+      </w:pPr>
+      <w:r>
+        <w:rPr>
+          <w:b/>
+          <w:bCs/>
+          <w:lang w:val="en-US"/>
+        </w:rPr>
+        <w:t>Void Step:</w:t>
+      </w:r>
+      <w:r>
+        <w:rPr>
+          <w:lang w:val="en-US"/>
+        </w:rPr>
+        <w:t xml:space="preserve"> </w:t>
+      </w:r>
+      <w:r>
+        <w:rPr>
+          <w:lang w:val="en-US"/>
+        </w:rPr>
+        <w:t>As an action y</w:t>
+      </w:r>
+      <w:r>
+        <w:rPr>
+          <w:lang w:val="en-US"/>
+        </w:rPr>
+        <w:t>ou can teleport up to 30 feet to an unoccupied space that you can see.</w:t>
+      </w:r>
+      <w:r>
+        <w:rPr>
+          <w:lang w:val="en-US"/>
+        </w:rPr>
+        <w:t xml:space="preserve"> Charge 6.</w:t>
+      </w:r>
+    </w:p>
+    <w:p>
+      <w:pPr>
+        <w:rPr>
+          <w:lang w:val="en-US"/>
+        </w:rPr>
+      </w:pPr>
+      <w:r>
+        <w:rPr>
+          <w:b/>
+          <w:bCs/>
+          <w:lang w:val="en-US"/>
+        </w:rPr>
+        <w:t>Void Barrier:</w:t>
+      </w:r>
+      <w:r>
+        <w:rPr>
+          <w:lang w:val="en-US"/>
+        </w:rPr>
+        <w:t xml:space="preserve"> </w:t>
+      </w:r>
+      <w:r>
+        <w:rPr>
+          <w:lang w:val="en-US"/>
+        </w:rPr>
+        <w:t>As an action y</w:t>
+      </w:r>
+      <w:r>
+        <w:rPr>
+          <w:lang w:val="en-US"/>
+        </w:rPr>
+        <w:t xml:space="preserve">ou can create a barrier of void energy that provides cover for you and your allies. As an action, you can create a 10-foot tall, </w:t>
+      </w:r>
+      <w:proofErr w:type="gramStart"/>
+      <w:r>
+        <w:rPr>
+          <w:lang w:val="en-US"/>
+        </w:rPr>
+        <w:t>20-foot wide</w:t>
+      </w:r>
+      <w:proofErr w:type="gramEnd"/>
+      <w:r>
+        <w:rPr>
+          <w:lang w:val="en-US"/>
+        </w:rPr>
+        <w:t xml:space="preserve"> barrier that lasts for 1 minute. The barrier has hit points equal to </w:t>
+      </w:r>
+      <w:r>
+        <w:rPr>
+          <w:lang w:val="en-US"/>
+        </w:rPr>
+        <w:t>ten times of</w:t>
+      </w:r>
+      <w:r>
+        <w:rPr>
+          <w:lang w:val="en-US"/>
+        </w:rPr>
+        <w:t xml:space="preserve"> your </w:t>
+      </w:r>
+      <w:proofErr w:type="spellStart"/>
+      <w:r>
+        <w:rPr>
+          <w:lang w:val="en-US"/>
+        </w:rPr>
+        <w:t>Voidtouched</w:t>
+      </w:r>
+      <w:proofErr w:type="spellEnd"/>
+      <w:r>
+        <w:rPr>
+          <w:lang w:val="en-US"/>
+        </w:rPr>
+        <w:t xml:space="preserve"> level, and it grants half cover to creatures behind it. </w:t>
+      </w:r>
+      <w:r>
+        <w:rPr>
+          <w:lang w:val="en-US"/>
+        </w:rPr>
+        <w:t>Charge 10.</w:t>
+      </w:r>
+    </w:p>
+    <w:p>
+      <w:pPr>
+        <w:rPr>
+          <w:lang w:val="en-US"/>
+        </w:rPr>
+      </w:pPr>
+    </w:p>
+    <w:p>
+      <w:pPr>
+        <w:rPr>
+          <w:lang w:val="en-US"/>
+        </w:rPr>
+      </w:pPr>
+    </w:p>
+    <w:p>
+      <w:pPr>
+        <w:rPr>
+          <w:sz w:val="24"/>
+          <w:szCs w:val="24"/>
+          <w:lang w:val="en-US"/>
+        </w:rPr>
+      </w:pPr>
+      <w:r>
+        <w:rPr>
+          <w:sz w:val="24"/>
+          <w:szCs w:val="24"/>
+          <w:lang w:val="en-US"/>
+        </w:rPr>
         <w:t>At second level, you gain the following features:</w:t>
       </w:r>
     </w:p>
@@ -726,33 +889,19 @@
         <w:rPr>
           <w:lang w:val="en-US"/>
         </w:rPr>
-        <w:t xml:space="preserve"> </w:t>
-      </w:r>
-      <w:r>
-        <w:rPr>
-          <w:lang w:val="en-US"/>
-        </w:rPr>
-        <w:t>(the area counts as difficult terrain)</w:t>
-      </w:r>
-      <w:r>
-        <w:rPr>
-          <w:lang w:val="en-US"/>
-        </w:rPr>
-        <w:t xml:space="preserve"> and objects to become immobilized. You can use this ability </w:t>
-      </w:r>
-      <w:r>
-        <w:rPr>
-          <w:kern w:val="0"/>
-          <w:lang w:val="en-US"/>
-          <w14:ligatures w14:val="none"/>
-        </w:rPr>
-        <w:t>2 times</w:t>
-      </w:r>
-      <w:r>
-        <w:rPr>
-          <w:lang w:val="en-US"/>
-        </w:rPr>
-        <w:t>, and you regain all expended uses after a long rest.</w:t>
+        <w:t xml:space="preserve"> (the area counts as difficult terrain)</w:t>
+      </w:r>
+      <w:r>
+        <w:rPr>
+          <w:lang w:val="en-US"/>
+        </w:rPr>
+        <w:t xml:space="preserve"> and objects to become immobilized. </w:t>
+      </w:r>
+      <w:r>
+        <w:rPr>
+          <w:lang w:val="en-US"/>
+        </w:rPr>
+        <w:t>Charge 12</w:t>
       </w:r>
     </w:p>
     <w:p>
@@ -841,20 +990,56 @@
           <w:szCs w:val="28"/>
           <w:lang w:val="en-US"/>
         </w:rPr>
-        <w:t>ubclass: Voidwalker Archetypes</w:t>
-      </w:r>
-    </w:p>
-    <w:p>
-      <w:pPr>
-        <w:rPr>
-          <w:lang w:val="en-US"/>
-        </w:rPr>
-      </w:pPr>
-      <w:r>
-        <w:rPr>
-          <w:lang w:val="en-US"/>
-        </w:rPr>
-        <w:t>As you gain experience as a Voidwalker, you may choose to specialize in one of the following archetypes:</w:t>
+        <w:t xml:space="preserve">ubclass: </w:t>
+      </w:r>
+      <w:proofErr w:type="spellStart"/>
+      <w:r>
+        <w:rPr>
+          <w:b/>
+          <w:bCs/>
+          <w:sz w:val="28"/>
+          <w:szCs w:val="28"/>
+          <w:lang w:val="en-US"/>
+        </w:rPr>
+        <w:t>Voidtouched</w:t>
+      </w:r>
+      <w:proofErr w:type="spellEnd"/>
+      <w:r>
+        <w:rPr>
+          <w:b/>
+          <w:bCs/>
+          <w:sz w:val="28"/>
+          <w:szCs w:val="28"/>
+          <w:lang w:val="en-US"/>
+        </w:rPr>
+        <w:t xml:space="preserve"> Archetypes</w:t>
+      </w:r>
+    </w:p>
+    <w:p>
+      <w:pPr>
+        <w:rPr>
+          <w:lang w:val="en-US"/>
+        </w:rPr>
+      </w:pPr>
+      <w:r>
+        <w:rPr>
+          <w:lang w:val="en-US"/>
+        </w:rPr>
+        <w:t xml:space="preserve">As you gain experience as a </w:t>
+      </w:r>
+      <w:proofErr w:type="spellStart"/>
+      <w:r>
+        <w:rPr>
+          <w:lang w:val="en-US"/>
+        </w:rPr>
+        <w:t>Voidtouched</w:t>
+      </w:r>
+      <w:proofErr w:type="spellEnd"/>
+      <w:r>
+        <w:rPr>
+          <w:lang w:val="en-US"/>
+        </w:rPr>
+        <w:t>, you may choose to specialize in one of the following archetypes:</w:t>
       </w:r>
     </w:p>
     <w:p>
@@ -895,36 +1080,156 @@
         <w:rPr>
           <w:lang w:val="en-US"/>
         </w:rPr>
-        <w:t>The Void Assassin harnesses the dark energies of the void to become a deadly and elusive predator, specializing in stealth, infiltration, and dealing swift and precise strikes. As a Void Assassin Voidwalker, you gain the following features:</w:t>
-      </w:r>
-    </w:p>
-    <w:p>
-      <w:pPr>
-        <w:rPr>
-          <w:lang w:val="en-US"/>
-        </w:rPr>
-      </w:pPr>
-    </w:p>
-    <w:p>
-      <w:pPr>
-        <w:rPr>
-          <w:lang w:val="en-US"/>
-        </w:rPr>
-      </w:pPr>
+        <w:t xml:space="preserve">The Void Assassin harnesses the dark energies of the void to become a deadly and elusive predator, specializing in stealth, infiltration, and dealing swift and precise strikes. As a Void Assassin </w:t>
+      </w:r>
       <w:proofErr w:type="spellStart"/>
       <w:r>
         <w:rPr>
-          <w:b/>
-          <w:bCs/>
-          <w:lang w:val="en-US"/>
-        </w:rPr>
-        <w:t>Assasin’s</w:t>
+          <w:lang w:val="en-US"/>
+        </w:rPr>
+        <w:t>Voidtouched</w:t>
       </w:r>
       <w:proofErr w:type="spellEnd"/>
       <w:r>
         <w:rPr>
-          <w:b/>
-          <w:bCs/>
+          <w:lang w:val="en-US"/>
+        </w:rPr>
+        <w:t>, you gain the following features:</w:t>
+      </w:r>
+    </w:p>
+    <w:p>
+      <w:pPr>
+        <w:rPr>
+          <w:lang w:val="en-US"/>
+        </w:rPr>
+      </w:pPr>
+    </w:p>
+    <w:p>
+      <w:pPr>
+        <w:rPr>
+          <w:lang w:val="en-US"/>
+        </w:rPr>
+      </w:pPr>
+      <w:r>
+        <w:rPr>
+          <w:b/>
+          <w:bCs/>
+          <w:lang w:val="en-US"/>
+        </w:rPr>
+        <w:t>Assa</w:t>
+      </w:r>
+      <w:r>
+        <w:rPr>
+          <w:b/>
+          <w:bCs/>
+          <w:lang w:val="en-US"/>
+        </w:rPr>
+        <w:t>s</w:t>
+      </w:r>
+      <w:r>
+        <w:rPr>
+          <w:b/>
+          <w:bCs/>
+          <w:lang w:val="en-US"/>
+        </w:rPr>
+        <w:t xml:space="preserve">sin’s </w:t>
+      </w:r>
+      <w:r>
+        <w:rPr>
+          <w:b/>
+          <w:bCs/>
+          <w:lang w:val="en-US"/>
+        </w:rPr>
+        <w:t>Void step</w:t>
+      </w:r>
+      <w:r>
+        <w:rPr>
+          <w:b/>
+          <w:bCs/>
+          <w:lang w:val="en-US"/>
+        </w:rPr>
+        <w:t>:</w:t>
+      </w:r>
+      <w:r>
+        <w:rPr>
+          <w:lang w:val="en-US"/>
+        </w:rPr>
+        <w:t xml:space="preserve"> Starting at 3rd level, you gain the ability to step into the shadows of the void, allowing you to teleport a short distance as a bonus action. You can teleport up to a number of feet equal to your movement speed</w:t>
+      </w:r>
+      <w:r>
+        <w:rPr>
+          <w:lang w:val="en-US"/>
+        </w:rPr>
+        <w:t xml:space="preserve">. </w:t>
+      </w:r>
+      <w:r>
+        <w:rPr>
+          <w:lang w:val="en-US"/>
+        </w:rPr>
+        <w:br/>
+      </w:r>
+      <w:r>
+        <w:rPr>
+          <w:lang w:val="en-US"/>
+        </w:rPr>
+        <w:t xml:space="preserve">(You can use either normal </w:t>
+      </w:r>
+      <w:r>
+        <w:rPr>
+          <w:b/>
+          <w:bCs/>
+          <w:lang w:val="en-US"/>
+        </w:rPr>
+        <w:t>V</w:t>
+      </w:r>
+      <w:r>
+        <w:rPr>
+          <w:b/>
+          <w:bCs/>
+          <w:lang w:val="en-US"/>
+        </w:rPr>
+        <w:t xml:space="preserve">oid </w:t>
+      </w:r>
+      <w:r>
+        <w:rPr>
+          <w:b/>
+          <w:bCs/>
+          <w:lang w:val="en-US"/>
+        </w:rPr>
+        <w:t>S</w:t>
+      </w:r>
+      <w:r>
+        <w:rPr>
+          <w:b/>
+          <w:bCs/>
+          <w:lang w:val="en-US"/>
+        </w:rPr>
+        <w:t>tep</w:t>
+      </w:r>
+      <w:r>
+        <w:rPr>
+          <w:lang w:val="en-US"/>
+        </w:rPr>
+        <w:t xml:space="preserve"> or </w:t>
+      </w:r>
+      <w:r>
+        <w:rPr>
+          <w:b/>
+          <w:bCs/>
+          <w:lang w:val="en-US"/>
+        </w:rPr>
+        <w:t>A</w:t>
+      </w:r>
+      <w:r>
+        <w:rPr>
+          <w:b/>
+          <w:bCs/>
+          <w:lang w:val="en-US"/>
+        </w:rPr>
+        <w:t>ssassin’s</w:t>
+      </w:r>
+      <w:r>
+        <w:rPr>
           <w:lang w:val="en-US"/>
         </w:rPr>
         <w:t xml:space="preserve"> </w:t>
@@ -935,39 +1240,25 @@
           <w:bCs/>
           <w:lang w:val="en-US"/>
         </w:rPr>
-        <w:t>Void step</w:t>
-      </w:r>
-      <w:r>
-        <w:rPr>
-          <w:b/>
-          <w:bCs/>
-          <w:lang w:val="en-US"/>
-        </w:rPr>
-        <w:t>:</w:t>
-      </w:r>
-      <w:r>
-        <w:rPr>
-          <w:lang w:val="en-US"/>
-        </w:rPr>
-        <w:t xml:space="preserve"> Starting at 3rd level, you gain the ability to step into the shadows of the void, allowing you to teleport a short distance as a bonus action. You can teleport up to a number of feet equal to your movement speed</w:t>
-      </w:r>
-      <w:r>
-        <w:rPr>
-          <w:lang w:val="en-US"/>
-        </w:rPr>
-        <w:t xml:space="preserve">. </w:t>
-      </w:r>
-      <w:r>
-        <w:rPr>
-          <w:lang w:val="en-US"/>
-        </w:rPr>
-        <w:br/>
-      </w:r>
-      <w:r>
-        <w:rPr>
-          <w:lang w:val="en-US"/>
-        </w:rPr>
-        <w:t xml:space="preserve">(You can use either normal </w:t>
+        <w:t>Void Step</w:t>
+      </w:r>
+      <w:r>
+        <w:rPr>
+          <w:lang w:val="en-US"/>
+        </w:rPr>
+        <w:t xml:space="preserve"> </w:t>
+      </w:r>
+      <w:r>
+        <w:rPr>
+          <w:lang w:val="en-US"/>
+        </w:rPr>
+        <w:t xml:space="preserve">both </w:t>
+      </w:r>
+      <w:r>
+        <w:rPr>
+          <w:lang w:val="en-US"/>
+        </w:rPr>
+        <w:t xml:space="preserve">depletes </w:t>
       </w:r>
       <w:r>
         <w:rPr>
@@ -1005,105 +1296,19 @@
         <w:rPr>
           <w:lang w:val="en-US"/>
         </w:rPr>
-        <w:t xml:space="preserve"> or </w:t>
-      </w:r>
-      <w:proofErr w:type="spellStart"/>
-      <w:r>
-        <w:rPr>
-          <w:b/>
-          <w:bCs/>
-          <w:lang w:val="en-US"/>
-        </w:rPr>
-        <w:t>A</w:t>
-      </w:r>
-      <w:r>
-        <w:rPr>
-          <w:b/>
-          <w:bCs/>
-          <w:lang w:val="en-US"/>
-        </w:rPr>
-        <w:t>ssasin</w:t>
-      </w:r>
-      <w:r>
-        <w:rPr>
-          <w:b/>
-          <w:bCs/>
-          <w:lang w:val="en-US"/>
-        </w:rPr>
-        <w:t>’</w:t>
-      </w:r>
-      <w:r>
-        <w:rPr>
-          <w:b/>
-          <w:bCs/>
-          <w:lang w:val="en-US"/>
-        </w:rPr>
-        <w:t>s</w:t>
-      </w:r>
-      <w:proofErr w:type="spellEnd"/>
-      <w:r>
-        <w:rPr>
-          <w:lang w:val="en-US"/>
-        </w:rPr>
         <w:t xml:space="preserve"> </w:t>
       </w:r>
       <w:r>
         <w:rPr>
-          <w:b/>
-          <w:bCs/>
-          <w:lang w:val="en-US"/>
-        </w:rPr>
-        <w:t>Void Step</w:t>
-      </w:r>
-      <w:r>
-        <w:rPr>
-          <w:lang w:val="en-US"/>
-        </w:rPr>
-        <w:t xml:space="preserve"> </w:t>
-      </w:r>
-      <w:r>
-        <w:rPr>
-          <w:lang w:val="en-US"/>
-        </w:rPr>
-        <w:t xml:space="preserve">both counts toward </w:t>
-      </w:r>
-      <w:r>
-        <w:rPr>
-          <w:b/>
-          <w:bCs/>
-          <w:lang w:val="en-US"/>
-        </w:rPr>
-        <w:t>V</w:t>
-      </w:r>
-      <w:r>
-        <w:rPr>
-          <w:b/>
-          <w:bCs/>
-          <w:lang w:val="en-US"/>
-        </w:rPr>
-        <w:t xml:space="preserve">oid </w:t>
-      </w:r>
-      <w:r>
-        <w:rPr>
-          <w:b/>
-          <w:bCs/>
-          <w:lang w:val="en-US"/>
-        </w:rPr>
-        <w:t>S</w:t>
-      </w:r>
-      <w:r>
-        <w:rPr>
-          <w:b/>
-          <w:bCs/>
-          <w:lang w:val="en-US"/>
-        </w:rPr>
-        <w:t>tep</w:t>
-      </w:r>
-      <w:r>
-        <w:rPr>
-          <w:lang w:val="en-US"/>
-        </w:rPr>
-        <w:t xml:space="preserve"> usage)</w:t>
+          <w:lang w:val="en-US"/>
+        </w:rPr>
+        <w:t>charge meter</w:t>
+      </w:r>
+      <w:r>
+        <w:rPr>
+          <w:lang w:val="en-US"/>
+        </w:rPr>
+        <w:t>)</w:t>
       </w:r>
     </w:p>
     <w:p>
@@ -1216,7 +1421,13 @@
         <w:rPr>
           <w:lang w:val="en-US"/>
         </w:rPr>
-        <w:t xml:space="preserve">. Both counts toward </w:t>
+        <w:t xml:space="preserve">. Both </w:t>
+      </w:r>
+      <w:r>
+        <w:rPr>
+          <w:lang w:val="en-US"/>
+        </w:rPr>
+        <w:t xml:space="preserve">depletes </w:t>
       </w:r>
       <w:r>
         <w:rPr>
@@ -1230,7 +1441,19 @@
         <w:rPr>
           <w:lang w:val="en-US"/>
         </w:rPr>
-        <w:t xml:space="preserve"> usage)</w:t>
+        <w:t xml:space="preserve"> </w:t>
+      </w:r>
+      <w:r>
+        <w:rPr>
+          <w:lang w:val="en-US"/>
+        </w:rPr>
+        <w:t>charge meter</w:t>
+      </w:r>
+      <w:r>
+        <w:rPr>
+          <w:lang w:val="en-US"/>
+        </w:rPr>
+        <w:t>)</w:t>
       </w:r>
     </w:p>
     <w:p>
@@ -1260,7 +1483,15 @@
           <w:bCs/>
           <w:lang w:val="en-US"/>
         </w:rPr>
-        <w:t xml:space="preserve"> strike</w:t>
+        <w:t xml:space="preserve"> </w:t>
+      </w:r>
+      <w:r>
+        <w:rPr>
+          <w:b/>
+          <w:bCs/>
+          <w:lang w:val="en-US"/>
+        </w:rPr>
+        <w:t>infusion</w:t>
       </w:r>
       <w:r>
         <w:rPr>
@@ -1286,7 +1517,7 @@
         <w:rPr>
           <w:lang w:val="en-US"/>
         </w:rPr>
-        <w:t xml:space="preserve">th level, your attacks become infused with the power of the void. Whenever you hit a creature with a weapon attack, you can expend a use of your </w:t>
+        <w:t xml:space="preserve">th level, your attacks become infused with the power of the void. Whenever you hit a creature with a weapon attack, you can your </w:t>
       </w:r>
       <w:r>
         <w:rPr>
@@ -1316,7 +1547,21 @@
         <w:rPr>
           <w:lang w:val="en-US"/>
         </w:rPr>
-        <w:t xml:space="preserve"> damage equal to your Voidwalker level. Additionally, the target must make a </w:t>
+        <w:t xml:space="preserve"> damage equal to your </w:t>
+      </w:r>
+      <w:proofErr w:type="spellStart"/>
+      <w:r>
+        <w:rPr>
+          <w:lang w:val="en-US"/>
+        </w:rPr>
+        <w:t>Voidtouched</w:t>
+      </w:r>
+      <w:proofErr w:type="spellEnd"/>
+      <w:r>
+        <w:rPr>
+          <w:lang w:val="en-US"/>
+        </w:rPr>
+        <w:t xml:space="preserve"> level. Additionally, the target must make a </w:t>
       </w:r>
       <w:proofErr w:type="gramStart"/>
       <w:r>
@@ -1330,7 +1575,27 @@
         <w:rPr>
           <w:lang w:val="en-US"/>
         </w:rPr>
-        <w:t xml:space="preserve"> saving throw against your spell save DC or be afflicted with a weakness</w:t>
+        <w:t xml:space="preserve"> saving throw against your spell save DC</w:t>
+      </w:r>
+      <w:r>
+        <w:rPr>
+          <w:lang w:val="en-US"/>
+        </w:rPr>
+        <w:t xml:space="preserve">. On fail the target is affected </w:t>
+      </w:r>
+      <w:r>
+        <w:rPr>
+          <w:lang w:val="en-US"/>
+        </w:rPr>
+        <w:t xml:space="preserve">with a </w:t>
+      </w:r>
+      <w:r>
+        <w:rPr>
+          <w:b/>
+          <w:bCs/>
+          <w:lang w:val="en-US"/>
+        </w:rPr>
+        <w:t>weakness</w:t>
       </w:r>
       <w:r>
         <w:rPr>
@@ -1373,13 +1638,33 @@
           <w:bCs/>
           <w:lang w:val="en-US"/>
         </w:rPr>
-        <w:t xml:space="preserve"> strike</w:t>
-      </w:r>
-      <w:r>
-        <w:rPr>
-          <w:lang w:val="en-US"/>
-        </w:rPr>
-        <w:t xml:space="preserve">. Both counts toward </w:t>
+        <w:t xml:space="preserve"> </w:t>
+      </w:r>
+      <w:r>
+        <w:rPr>
+          <w:b/>
+          <w:bCs/>
+          <w:lang w:val="en-US"/>
+        </w:rPr>
+        <w:t>infusion</w:t>
+      </w:r>
+      <w:r>
+        <w:rPr>
+          <w:lang w:val="en-US"/>
+        </w:rPr>
+        <w:t xml:space="preserve">. Both </w:t>
+      </w:r>
+      <w:r>
+        <w:rPr>
+          <w:lang w:val="en-US"/>
+        </w:rPr>
+        <w:t>depletes</w:t>
+      </w:r>
+      <w:r>
+        <w:rPr>
+          <w:lang w:val="en-US"/>
+        </w:rPr>
+        <w:t xml:space="preserve"> </w:t>
       </w:r>
       <w:r>
         <w:rPr>
@@ -1393,7 +1678,19 @@
         <w:rPr>
           <w:lang w:val="en-US"/>
         </w:rPr>
-        <w:t xml:space="preserve"> usage)</w:t>
+        <w:t xml:space="preserve"> </w:t>
+      </w:r>
+      <w:r>
+        <w:rPr>
+          <w:lang w:val="en-US"/>
+        </w:rPr>
+        <w:t>charge meter</w:t>
+      </w:r>
+      <w:r>
+        <w:rPr>
+          <w:lang w:val="en-US"/>
+        </w:rPr>
+        <w:t>)</w:t>
       </w:r>
     </w:p>
     <w:p>
@@ -1435,6 +1732,12 @@
         </w:rPr>
         <w:t>, making it difficult for enemies to track your movements. While you are not in bright light, you gain advantage on Dexterity (Stealth) checks, and creatures have disadvantage on Wisdom (Perception) checks to detect you.</w:t>
       </w:r>
+      <w:r>
+        <w:rPr>
+          <w:lang w:val="en-US"/>
+        </w:rPr>
+        <w:t xml:space="preserve"> Charge 25</w:t>
+      </w:r>
     </w:p>
     <w:p>
       <w:pPr>
@@ -1485,27 +1788,20 @@
         <w:rPr>
           <w:lang w:val="en-US"/>
         </w:rPr>
-        <w:t xml:space="preserve">. While in this state, you can move through creatures and solid objects, and you have advantage on all attack rolls. This effect lasts for 1 minute, and you can use it </w:t>
-      </w:r>
-      <w:r>
-        <w:rPr>
-          <w:lang w:val="en-US"/>
-        </w:rPr>
-        <w:t>again after</w:t>
-      </w:r>
-      <w:r>
-        <w:rPr>
-          <w:lang w:val="en-US"/>
-        </w:rPr>
-        <w:t xml:space="preserve"> long rest.</w:t>
-      </w:r>
-    </w:p>
-    <w:p>
-      <w:pPr>
-        <w:rPr>
-          <w:lang w:val="en-US"/>
-        </w:rPr>
-      </w:pPr>
+        <w:t xml:space="preserve"> for 3 turns</w:t>
+      </w:r>
+      <w:r>
+        <w:rPr>
+          <w:lang w:val="en-US"/>
+        </w:rPr>
+        <w:t xml:space="preserve">. While in this state, you can move through creatures and solid objects, and you have advantage on all attack rolls. </w:t>
+      </w:r>
+      <w:r>
+        <w:rPr>
+          <w:lang w:val="en-US"/>
+        </w:rPr>
+        <w:t>Charge 50</w:t>
+      </w:r>
     </w:p>
     <w:p>
       <w:pPr>
@@ -1525,10 +1821,11 @@
           <w:szCs w:val="28"/>
           <w:lang w:val="en-US"/>
         </w:rPr>
-        <w:lastRenderedPageBreak/>
-        <w:t>Leveling Up as a Voidwalk</w:t>
-      </w:r>
-      <w:r>
+        <w:br w:type="page"/>
+      </w:r>
+    </w:p>
+    <w:p>
+      <w:pPr>
         <w:rPr>
           <w:b/>
           <w:bCs/>
@@ -1536,20 +1833,56 @@
           <w:szCs w:val="28"/>
           <w:lang w:val="en-US"/>
         </w:rPr>
-        <w:t>er</w:t>
-      </w:r>
-    </w:p>
-    <w:p>
-      <w:pPr>
-        <w:rPr>
-          <w:lang w:val="en-US"/>
-        </w:rPr>
-      </w:pPr>
-      <w:r>
-        <w:rPr>
-          <w:lang w:val="en-US"/>
-        </w:rPr>
-        <w:t>As you gain experience as a Voidwalker, you gain new abilities and improve your existing ones. Here are some of the abilities you gain at each level:</w:t>
+      </w:pPr>
+      <w:r>
+        <w:rPr>
+          <w:b/>
+          <w:bCs/>
+          <w:sz w:val="28"/>
+          <w:szCs w:val="28"/>
+          <w:lang w:val="en-US"/>
+        </w:rPr>
+        <w:lastRenderedPageBreak/>
+        <w:t xml:space="preserve">Leveling Up as a </w:t>
+      </w:r>
+      <w:proofErr w:type="spellStart"/>
+      <w:r>
+        <w:rPr>
+          <w:b/>
+          <w:bCs/>
+          <w:sz w:val="28"/>
+          <w:szCs w:val="28"/>
+          <w:lang w:val="en-US"/>
+        </w:rPr>
+        <w:t>Voidtouched</w:t>
+      </w:r>
+      <w:proofErr w:type="spellEnd"/>
+    </w:p>
+    <w:p>
+      <w:pPr>
+        <w:rPr>
+          <w:lang w:val="en-US"/>
+        </w:rPr>
+      </w:pPr>
+      <w:r>
+        <w:rPr>
+          <w:lang w:val="en-US"/>
+        </w:rPr>
+        <w:t xml:space="preserve">As you gain experience as a </w:t>
+      </w:r>
+      <w:proofErr w:type="spellStart"/>
+      <w:r>
+        <w:rPr>
+          <w:lang w:val="en-US"/>
+        </w:rPr>
+        <w:t>Voidtouched</w:t>
+      </w:r>
+      <w:proofErr w:type="spellEnd"/>
+      <w:r>
+        <w:rPr>
+          <w:lang w:val="en-US"/>
+        </w:rPr>
+        <w:t>, you gain new abilities and improve your existing ones. Here are some of the abilities you gain at each level:</w:t>
       </w:r>
     </w:p>
     <w:p>
@@ -1562,12 +1895,13 @@
     <w:tbl>
       <w:tblPr>
         <w:tblStyle w:val="Tblzatrcsos4"/>
-        <w:tblW w:w="9175" w:type="dxa"/>
+        <w:tblW w:w="9493" w:type="dxa"/>
         <w:tblLook w:val="04A0" w:firstRow="1" w:lastRow="0" w:firstColumn="1" w:lastColumn="0" w:noHBand="0" w:noVBand="1"/>
       </w:tblPr>
       <w:tblGrid>
         <w:gridCol w:w="784"/>
-        <w:gridCol w:w="8391"/>
+        <w:gridCol w:w="7433"/>
+        <w:gridCol w:w="1276"/>
       </w:tblGrid>
       <w:tr>
         <w:trPr>
@@ -1599,10 +1933,11 @@
         </w:tc>
         <w:tc>
           <w:tcPr>
-            <w:tcW w:w="8391" w:type="dxa"/>
-          </w:tcPr>
-          <w:p>
-            <w:pPr>
+            <w:tcW w:w="7433" w:type="dxa"/>
+          </w:tcPr>
+          <w:p>
+            <w:pPr>
+              <w:ind w:right="-25"/>
               <w:jc w:val="center"/>
               <w:cnfStyle w:val="100000000000" w:firstRow="1" w:lastRow="0" w:firstColumn="0" w:lastColumn="0" w:oddVBand="0" w:evenVBand="0" w:oddHBand="0" w:evenHBand="0" w:firstRowFirstColumn="0" w:firstRowLastColumn="0" w:lastRowFirstColumn="0" w:lastRowLastColumn="0"/>
               <w:rPr>
@@ -1614,6 +1949,28 @@
                 <w:lang w:val="en-US"/>
               </w:rPr>
               <w:t>Features</w:t>
+            </w:r>
+          </w:p>
+        </w:tc>
+        <w:tc>
+          <w:tcPr>
+            <w:tcW w:w="1276" w:type="dxa"/>
+            <w:vAlign w:val="center"/>
+          </w:tcPr>
+          <w:p>
+            <w:pPr>
+              <w:ind w:right="-25"/>
+              <w:jc w:val="center"/>
+              <w:cnfStyle w:val="100000000000" w:firstRow="1" w:lastRow="0" w:firstColumn="0" w:lastColumn="0" w:oddVBand="0" w:evenVBand="0" w:oddHBand="0" w:evenHBand="0" w:firstRowFirstColumn="0" w:firstRowLastColumn="0" w:lastRowFirstColumn="0" w:lastRowLastColumn="0"/>
+              <w:rPr>
+                <w:lang w:val="en-US"/>
+              </w:rPr>
+            </w:pPr>
+            <w:r>
+              <w:rPr>
+                <w:lang w:val="en-US"/>
+              </w:rPr>
+              <w:t>Charge Die</w:t>
             </w:r>
           </w:p>
         </w:tc>
@@ -1649,11 +2006,12 @@
         </w:tc>
         <w:tc>
           <w:tcPr>
-            <w:tcW w:w="8391" w:type="dxa"/>
-            <w:vAlign w:val="center"/>
-          </w:tcPr>
-          <w:p>
-            <w:pPr>
+            <w:tcW w:w="7433" w:type="dxa"/>
+            <w:vAlign w:val="center"/>
+          </w:tcPr>
+          <w:p>
+            <w:pPr>
+              <w:ind w:right="-25"/>
               <w:jc w:val="center"/>
               <w:cnfStyle w:val="000000100000" w:firstRow="0" w:lastRow="0" w:firstColumn="0" w:lastColumn="0" w:oddVBand="0" w:evenVBand="0" w:oddHBand="1" w:evenHBand="0" w:firstRowFirstColumn="0" w:firstRowLastColumn="0" w:lastRowFirstColumn="0" w:lastRowLastColumn="0"/>
               <w:rPr>
@@ -1683,6 +2041,28 @@
                 <w:lang w:val="en-US"/>
               </w:rPr>
               <w:t>r</w:t>
+            </w:r>
+          </w:p>
+        </w:tc>
+        <w:tc>
+          <w:tcPr>
+            <w:tcW w:w="1276" w:type="dxa"/>
+            <w:vAlign w:val="center"/>
+          </w:tcPr>
+          <w:p>
+            <w:pPr>
+              <w:ind w:right="-25"/>
+              <w:jc w:val="center"/>
+              <w:cnfStyle w:val="000000100000" w:firstRow="0" w:lastRow="0" w:firstColumn="0" w:lastColumn="0" w:oddVBand="0" w:evenVBand="0" w:oddHBand="1" w:evenHBand="0" w:firstRowFirstColumn="0" w:firstRowLastColumn="0" w:lastRowFirstColumn="0" w:lastRowLastColumn="0"/>
+              <w:rPr>
+                <w:lang w:val="en-US"/>
+              </w:rPr>
+            </w:pPr>
+            <w:r>
+              <w:rPr>
+                <w:lang w:val="en-US"/>
+              </w:rPr>
+              <w:t>1d6</w:t>
             </w:r>
           </w:p>
         </w:tc>
@@ -1715,11 +2095,12 @@
         </w:tc>
         <w:tc>
           <w:tcPr>
-            <w:tcW w:w="8391" w:type="dxa"/>
-            <w:vAlign w:val="center"/>
-          </w:tcPr>
-          <w:p>
-            <w:pPr>
+            <w:tcW w:w="7433" w:type="dxa"/>
+            <w:vAlign w:val="center"/>
+          </w:tcPr>
+          <w:p>
+            <w:pPr>
+              <w:ind w:right="-25"/>
               <w:jc w:val="center"/>
               <w:cnfStyle w:val="000000000000" w:firstRow="0" w:lastRow="0" w:firstColumn="0" w:lastColumn="0" w:oddVBand="0" w:evenVBand="0" w:oddHBand="0" w:evenHBand="0" w:firstRowFirstColumn="0" w:firstRowLastColumn="0" w:lastRowFirstColumn="0" w:lastRowLastColumn="0"/>
               <w:rPr>
@@ -1743,6 +2124,34 @@
                 <w:lang w:val="en-US"/>
               </w:rPr>
               <w:t>Void Sight</w:t>
+            </w:r>
+          </w:p>
+        </w:tc>
+        <w:tc>
+          <w:tcPr>
+            <w:tcW w:w="1276" w:type="dxa"/>
+            <w:vAlign w:val="center"/>
+          </w:tcPr>
+          <w:p>
+            <w:pPr>
+              <w:ind w:right="-25"/>
+              <w:jc w:val="center"/>
+              <w:cnfStyle w:val="000000000000" w:firstRow="0" w:lastRow="0" w:firstColumn="0" w:lastColumn="0" w:oddVBand="0" w:evenVBand="0" w:oddHBand="0" w:evenHBand="0" w:firstRowFirstColumn="0" w:firstRowLastColumn="0" w:lastRowFirstColumn="0" w:lastRowLastColumn="0"/>
+              <w:rPr>
+                <w:lang w:val="en-US"/>
+              </w:rPr>
+            </w:pPr>
+            <w:r>
+              <w:rPr>
+                <w:lang w:val="en-US"/>
+              </w:rPr>
+              <w:t>1d</w:t>
+            </w:r>
+            <w:r>
+              <w:rPr>
+                <w:lang w:val="en-US"/>
+              </w:rPr>
+              <w:t>6</w:t>
             </w:r>
           </w:p>
         </w:tc>
@@ -1778,22 +2187,53 @@
         </w:tc>
         <w:tc>
           <w:tcPr>
-            <w:tcW w:w="8391" w:type="dxa"/>
-            <w:vAlign w:val="center"/>
-          </w:tcPr>
-          <w:p>
-            <w:pPr>
+            <w:tcW w:w="7433" w:type="dxa"/>
+            <w:vAlign w:val="center"/>
+          </w:tcPr>
+          <w:p>
+            <w:pPr>
+              <w:ind w:right="-25"/>
               <w:jc w:val="center"/>
               <w:cnfStyle w:val="000000100000" w:firstRow="0" w:lastRow="0" w:firstColumn="0" w:lastColumn="0" w:oddVBand="0" w:evenVBand="0" w:oddHBand="1" w:evenHBand="0" w:firstRowFirstColumn="0" w:firstRowLastColumn="0" w:lastRowFirstColumn="0" w:lastRowLastColumn="0"/>
               <w:rPr>
                 <w:lang w:val="en-US"/>
               </w:rPr>
             </w:pPr>
-            <w:r>
-              <w:rPr>
-                <w:lang w:val="en-US"/>
-              </w:rPr>
-              <w:t>Voidwalker Archetype: Choose the Void Assassin.</w:t>
+            <w:proofErr w:type="spellStart"/>
+            <w:r>
+              <w:rPr>
+                <w:lang w:val="en-US"/>
+              </w:rPr>
+              <w:t>Voidtouched</w:t>
+            </w:r>
+            <w:proofErr w:type="spellEnd"/>
+            <w:r>
+              <w:rPr>
+                <w:lang w:val="en-US"/>
+              </w:rPr>
+              <w:t xml:space="preserve"> Archetype: Choose the Void Assassin.</w:t>
+            </w:r>
+          </w:p>
+        </w:tc>
+        <w:tc>
+          <w:tcPr>
+            <w:tcW w:w="1276" w:type="dxa"/>
+            <w:vAlign w:val="center"/>
+          </w:tcPr>
+          <w:p>
+            <w:pPr>
+              <w:ind w:right="-25"/>
+              <w:jc w:val="center"/>
+              <w:cnfStyle w:val="000000100000" w:firstRow="0" w:lastRow="0" w:firstColumn="0" w:lastColumn="0" w:oddVBand="0" w:evenVBand="0" w:oddHBand="1" w:evenHBand="0" w:firstRowFirstColumn="0" w:firstRowLastColumn="0" w:lastRowFirstColumn="0" w:lastRowLastColumn="0"/>
+              <w:rPr>
+                <w:lang w:val="en-US"/>
+              </w:rPr>
+            </w:pPr>
+            <w:r>
+              <w:rPr>
+                <w:lang w:val="en-US"/>
+              </w:rPr>
+              <w:t>1d6</w:t>
             </w:r>
           </w:p>
         </w:tc>
@@ -1826,11 +2266,12 @@
         </w:tc>
         <w:tc>
           <w:tcPr>
-            <w:tcW w:w="8391" w:type="dxa"/>
-            <w:vAlign w:val="center"/>
-          </w:tcPr>
-          <w:p>
-            <w:pPr>
+            <w:tcW w:w="7433" w:type="dxa"/>
+            <w:vAlign w:val="center"/>
+          </w:tcPr>
+          <w:p>
+            <w:pPr>
+              <w:ind w:right="-25"/>
               <w:jc w:val="center"/>
               <w:cnfStyle w:val="000000000000" w:firstRow="0" w:lastRow="0" w:firstColumn="0" w:lastColumn="0" w:oddVBand="0" w:evenVBand="0" w:oddHBand="0" w:evenHBand="0" w:firstRowFirstColumn="0" w:firstRowLastColumn="0" w:lastRowFirstColumn="0" w:lastRowLastColumn="0"/>
               <w:rPr>
@@ -1842,6 +2283,28 @@
                 <w:lang w:val="en-US"/>
               </w:rPr>
               <w:t>Ability Score Improvement: Increase your Intelligence or Dexterity score by 1, or choose another ability score to increase by 1.</w:t>
+            </w:r>
+          </w:p>
+        </w:tc>
+        <w:tc>
+          <w:tcPr>
+            <w:tcW w:w="1276" w:type="dxa"/>
+            <w:vAlign w:val="center"/>
+          </w:tcPr>
+          <w:p>
+            <w:pPr>
+              <w:ind w:right="-25"/>
+              <w:jc w:val="center"/>
+              <w:cnfStyle w:val="000000000000" w:firstRow="0" w:lastRow="0" w:firstColumn="0" w:lastColumn="0" w:oddVBand="0" w:evenVBand="0" w:oddHBand="0" w:evenHBand="0" w:firstRowFirstColumn="0" w:firstRowLastColumn="0" w:lastRowFirstColumn="0" w:lastRowLastColumn="0"/>
+              <w:rPr>
+                <w:lang w:val="en-US"/>
+              </w:rPr>
+            </w:pPr>
+            <w:r>
+              <w:rPr>
+                <w:lang w:val="en-US"/>
+              </w:rPr>
+              <w:t>1d6</w:t>
             </w:r>
           </w:p>
         </w:tc>
@@ -1877,11 +2340,12 @@
         </w:tc>
         <w:tc>
           <w:tcPr>
-            <w:tcW w:w="8391" w:type="dxa"/>
-            <w:vAlign w:val="center"/>
-          </w:tcPr>
-          <w:p>
-            <w:pPr>
+            <w:tcW w:w="7433" w:type="dxa"/>
+            <w:vAlign w:val="center"/>
+          </w:tcPr>
+          <w:p>
+            <w:pPr>
+              <w:ind w:right="-25"/>
               <w:jc w:val="center"/>
               <w:cnfStyle w:val="000000100000" w:firstRow="0" w:lastRow="0" w:firstColumn="0" w:lastColumn="0" w:oddVBand="0" w:evenVBand="0" w:oddHBand="1" w:evenHBand="0" w:firstRowFirstColumn="0" w:firstRowLastColumn="0" w:lastRowFirstColumn="0" w:lastRowLastColumn="0"/>
               <w:rPr>
@@ -1909,6 +2373,7 @@
           </w:p>
           <w:p>
             <w:pPr>
+              <w:ind w:right="-25"/>
               <w:jc w:val="center"/>
               <w:cnfStyle w:val="000000100000" w:firstRow="0" w:lastRow="0" w:firstColumn="0" w:lastColumn="0" w:oddVBand="0" w:evenVBand="0" w:oddHBand="1" w:evenHBand="0" w:firstRowFirstColumn="0" w:firstRowLastColumn="0" w:lastRowFirstColumn="0" w:lastRowLastColumn="0"/>
               <w:rPr>
@@ -1920,6 +2385,28 @@
                 <w:lang w:val="en-US"/>
               </w:rPr>
               <w:t>Extra Attack 1</w:t>
+            </w:r>
+          </w:p>
+        </w:tc>
+        <w:tc>
+          <w:tcPr>
+            <w:tcW w:w="1276" w:type="dxa"/>
+            <w:vAlign w:val="center"/>
+          </w:tcPr>
+          <w:p>
+            <w:pPr>
+              <w:ind w:right="-25"/>
+              <w:jc w:val="center"/>
+              <w:cnfStyle w:val="000000100000" w:firstRow="0" w:lastRow="0" w:firstColumn="0" w:lastColumn="0" w:oddVBand="0" w:evenVBand="0" w:oddHBand="1" w:evenHBand="0" w:firstRowFirstColumn="0" w:firstRowLastColumn="0" w:lastRowFirstColumn="0" w:lastRowLastColumn="0"/>
+              <w:rPr>
+                <w:lang w:val="en-US"/>
+              </w:rPr>
+            </w:pPr>
+            <w:r>
+              <w:rPr>
+                <w:lang w:val="en-US"/>
+              </w:rPr>
+              <w:t>1d6</w:t>
             </w:r>
           </w:p>
         </w:tc>
@@ -1952,11 +2439,12 @@
         </w:tc>
         <w:tc>
           <w:tcPr>
-            <w:tcW w:w="8391" w:type="dxa"/>
-            <w:vAlign w:val="center"/>
-          </w:tcPr>
-          <w:p>
-            <w:pPr>
+            <w:tcW w:w="7433" w:type="dxa"/>
+            <w:vAlign w:val="center"/>
+          </w:tcPr>
+          <w:p>
+            <w:pPr>
+              <w:ind w:right="-25"/>
               <w:jc w:val="center"/>
               <w:cnfStyle w:val="000000000000" w:firstRow="0" w:lastRow="0" w:firstColumn="0" w:lastColumn="0" w:oddVBand="0" w:evenVBand="0" w:oddHBand="0" w:evenHBand="0" w:firstRowFirstColumn="0" w:firstRowLastColumn="0" w:lastRowFirstColumn="0" w:lastRowLastColumn="0"/>
               <w:rPr>
@@ -1979,43 +2467,61 @@
               <w:rPr>
                 <w:lang w:val="en-US"/>
               </w:rPr>
-              <w:t>: Your Void Barrier now has hit points equal to three times your Voidwalker level</w:t>
-            </w:r>
-            <w:r>
-              <w:rPr>
-                <w:lang w:val="en-US"/>
-              </w:rPr>
-              <w:t xml:space="preserve"> and is resistant to </w:t>
-            </w:r>
-            <w:r>
-              <w:rPr>
-                <w:lang w:val="en-US"/>
-              </w:rPr>
-              <w:t>Gravity</w:t>
-            </w:r>
-            <w:r>
-              <w:rPr>
-                <w:lang w:val="en-US"/>
-              </w:rPr>
-              <w:t xml:space="preserve"> and </w:t>
-            </w:r>
-            <w:r>
-              <w:rPr>
-                <w:lang w:val="en-US"/>
-              </w:rPr>
-              <w:t>Void</w:t>
-            </w:r>
-            <w:r>
-              <w:rPr>
-                <w:lang w:val="en-US"/>
-              </w:rPr>
-              <w:t xml:space="preserve"> damage</w:t>
+              <w:t xml:space="preserve">: Your Void Barrier now has hit points equal to three times your </w:t>
+            </w:r>
+            <w:proofErr w:type="spellStart"/>
+            <w:r>
+              <w:rPr>
+                <w:lang w:val="en-US"/>
+              </w:rPr>
+              <w:t>Voidtouched</w:t>
+            </w:r>
+            <w:proofErr w:type="spellEnd"/>
+            <w:r>
+              <w:rPr>
+                <w:lang w:val="en-US"/>
+              </w:rPr>
+              <w:t xml:space="preserve"> level</w:t>
+            </w:r>
+            <w:r>
+              <w:rPr>
+                <w:lang w:val="en-US"/>
+              </w:rPr>
+              <w:t xml:space="preserve"> and is resistant to Gravity and Void damage</w:t>
             </w:r>
             <w:r>
               <w:rPr>
                 <w:lang w:val="en-US"/>
               </w:rPr>
               <w:t>.</w:t>
+            </w:r>
+          </w:p>
+        </w:tc>
+        <w:tc>
+          <w:tcPr>
+            <w:tcW w:w="1276" w:type="dxa"/>
+            <w:vAlign w:val="center"/>
+          </w:tcPr>
+          <w:p>
+            <w:pPr>
+              <w:ind w:right="-25"/>
+              <w:jc w:val="center"/>
+              <w:cnfStyle w:val="000000000000" w:firstRow="0" w:lastRow="0" w:firstColumn="0" w:lastColumn="0" w:oddVBand="0" w:evenVBand="0" w:oddHBand="0" w:evenHBand="0" w:firstRowFirstColumn="0" w:firstRowLastColumn="0" w:lastRowFirstColumn="0" w:lastRowLastColumn="0"/>
+              <w:rPr>
+                <w:lang w:val="en-US"/>
+              </w:rPr>
+            </w:pPr>
+            <w:r>
+              <w:rPr>
+                <w:lang w:val="en-US"/>
+              </w:rPr>
+              <w:t>1d</w:t>
+            </w:r>
+            <w:r>
+              <w:rPr>
+                <w:lang w:val="en-US"/>
+              </w:rPr>
+              <w:t>8</w:t>
             </w:r>
           </w:p>
         </w:tc>
@@ -2051,22 +2557,53 @@
         </w:tc>
         <w:tc>
           <w:tcPr>
-            <w:tcW w:w="8391" w:type="dxa"/>
-            <w:vAlign w:val="center"/>
-          </w:tcPr>
-          <w:p>
-            <w:pPr>
+            <w:tcW w:w="7433" w:type="dxa"/>
+            <w:vAlign w:val="center"/>
+          </w:tcPr>
+          <w:p>
+            <w:pPr>
+              <w:ind w:right="-25"/>
               <w:jc w:val="center"/>
               <w:cnfStyle w:val="000000100000" w:firstRow="0" w:lastRow="0" w:firstColumn="0" w:lastColumn="0" w:oddVBand="0" w:evenVBand="0" w:oddHBand="1" w:evenHBand="0" w:firstRowFirstColumn="0" w:firstRowLastColumn="0" w:lastRowFirstColumn="0" w:lastRowLastColumn="0"/>
               <w:rPr>
                 <w:lang w:val="en-US"/>
               </w:rPr>
             </w:pPr>
-            <w:r>
-              <w:rPr>
-                <w:lang w:val="en-US"/>
-              </w:rPr>
-              <w:t>Voidwalker Archetype Feature: You gain an additional feature based on your chosen archetype.</w:t>
+            <w:proofErr w:type="spellStart"/>
+            <w:r>
+              <w:rPr>
+                <w:lang w:val="en-US"/>
+              </w:rPr>
+              <w:t>Voidtouched</w:t>
+            </w:r>
+            <w:proofErr w:type="spellEnd"/>
+            <w:r>
+              <w:rPr>
+                <w:lang w:val="en-US"/>
+              </w:rPr>
+              <w:t xml:space="preserve"> Archetype Feature: You gain an additional feature based on your chosen archetype.</w:t>
+            </w:r>
+          </w:p>
+        </w:tc>
+        <w:tc>
+          <w:tcPr>
+            <w:tcW w:w="1276" w:type="dxa"/>
+            <w:vAlign w:val="center"/>
+          </w:tcPr>
+          <w:p>
+            <w:pPr>
+              <w:ind w:right="-25"/>
+              <w:jc w:val="center"/>
+              <w:cnfStyle w:val="000000100000" w:firstRow="0" w:lastRow="0" w:firstColumn="0" w:lastColumn="0" w:oddVBand="0" w:evenVBand="0" w:oddHBand="1" w:evenHBand="0" w:firstRowFirstColumn="0" w:firstRowLastColumn="0" w:lastRowFirstColumn="0" w:lastRowLastColumn="0"/>
+              <w:rPr>
+                <w:lang w:val="en-US"/>
+              </w:rPr>
+            </w:pPr>
+            <w:r>
+              <w:rPr>
+                <w:lang w:val="en-US"/>
+              </w:rPr>
+              <w:t>1d8</w:t>
             </w:r>
           </w:p>
         </w:tc>
@@ -2099,11 +2636,12 @@
         </w:tc>
         <w:tc>
           <w:tcPr>
-            <w:tcW w:w="8391" w:type="dxa"/>
-            <w:vAlign w:val="center"/>
-          </w:tcPr>
-          <w:p>
-            <w:pPr>
+            <w:tcW w:w="7433" w:type="dxa"/>
+            <w:vAlign w:val="center"/>
+          </w:tcPr>
+          <w:p>
+            <w:pPr>
+              <w:ind w:right="-25"/>
               <w:jc w:val="center"/>
               <w:cnfStyle w:val="000000000000" w:firstRow="0" w:lastRow="0" w:firstColumn="0" w:lastColumn="0" w:oddVBand="0" w:evenVBand="0" w:oddHBand="0" w:evenHBand="0" w:firstRowFirstColumn="0" w:firstRowLastColumn="0" w:lastRowFirstColumn="0" w:lastRowLastColumn="0"/>
               <w:rPr>
@@ -2115,6 +2653,28 @@
                 <w:lang w:val="en-US"/>
               </w:rPr>
               <w:t>Ability Score Improvement: Increase your Intelligence or Dexterity score by 1, or choose another ability score to increase by 1.</w:t>
+            </w:r>
+          </w:p>
+        </w:tc>
+        <w:tc>
+          <w:tcPr>
+            <w:tcW w:w="1276" w:type="dxa"/>
+            <w:vAlign w:val="center"/>
+          </w:tcPr>
+          <w:p>
+            <w:pPr>
+              <w:ind w:right="-25"/>
+              <w:jc w:val="center"/>
+              <w:cnfStyle w:val="000000000000" w:firstRow="0" w:lastRow="0" w:firstColumn="0" w:lastColumn="0" w:oddVBand="0" w:evenVBand="0" w:oddHBand="0" w:evenHBand="0" w:firstRowFirstColumn="0" w:firstRowLastColumn="0" w:lastRowFirstColumn="0" w:lastRowLastColumn="0"/>
+              <w:rPr>
+                <w:lang w:val="en-US"/>
+              </w:rPr>
+            </w:pPr>
+            <w:r>
+              <w:rPr>
+                <w:lang w:val="en-US"/>
+              </w:rPr>
+              <w:t>1d8</w:t>
             </w:r>
           </w:p>
         </w:tc>
@@ -2150,11 +2710,12 @@
         </w:tc>
         <w:tc>
           <w:tcPr>
-            <w:tcW w:w="8391" w:type="dxa"/>
-            <w:vAlign w:val="center"/>
-          </w:tcPr>
-          <w:p>
-            <w:pPr>
+            <w:tcW w:w="7433" w:type="dxa"/>
+            <w:vAlign w:val="center"/>
+          </w:tcPr>
+          <w:p>
+            <w:pPr>
+              <w:ind w:right="-25"/>
               <w:jc w:val="center"/>
               <w:cnfStyle w:val="000000100000" w:firstRow="0" w:lastRow="0" w:firstColumn="0" w:lastColumn="0" w:oddVBand="0" w:evenVBand="0" w:oddHBand="1" w:evenHBand="0" w:firstRowFirstColumn="0" w:firstRowLastColumn="0" w:lastRowFirstColumn="0" w:lastRowLastColumn="0"/>
               <w:rPr>
@@ -2190,6 +2751,28 @@
                 <w:lang w:val="en-US"/>
               </w:rPr>
               <w:t>.</w:t>
+            </w:r>
+          </w:p>
+        </w:tc>
+        <w:tc>
+          <w:tcPr>
+            <w:tcW w:w="1276" w:type="dxa"/>
+            <w:vAlign w:val="center"/>
+          </w:tcPr>
+          <w:p>
+            <w:pPr>
+              <w:ind w:right="-25"/>
+              <w:jc w:val="center"/>
+              <w:cnfStyle w:val="000000100000" w:firstRow="0" w:lastRow="0" w:firstColumn="0" w:lastColumn="0" w:oddVBand="0" w:evenVBand="0" w:oddHBand="1" w:evenHBand="0" w:firstRowFirstColumn="0" w:firstRowLastColumn="0" w:lastRowFirstColumn="0" w:lastRowLastColumn="0"/>
+              <w:rPr>
+                <w:lang w:val="en-US"/>
+              </w:rPr>
+            </w:pPr>
+            <w:r>
+              <w:rPr>
+                <w:lang w:val="en-US"/>
+              </w:rPr>
+              <w:t>1d8</w:t>
             </w:r>
           </w:p>
         </w:tc>
@@ -2222,11 +2805,12 @@
         </w:tc>
         <w:tc>
           <w:tcPr>
-            <w:tcW w:w="8391" w:type="dxa"/>
-            <w:vAlign w:val="center"/>
-          </w:tcPr>
-          <w:p>
-            <w:pPr>
+            <w:tcW w:w="7433" w:type="dxa"/>
+            <w:vAlign w:val="center"/>
+          </w:tcPr>
+          <w:p>
+            <w:pPr>
+              <w:ind w:right="-25"/>
               <w:jc w:val="center"/>
               <w:cnfStyle w:val="000000000000" w:firstRow="0" w:lastRow="0" w:firstColumn="0" w:lastColumn="0" w:oddVBand="0" w:evenVBand="0" w:oddHBand="0" w:evenHBand="0" w:firstRowFirstColumn="0" w:firstRowLastColumn="0" w:lastRowFirstColumn="0" w:lastRowLastColumn="0"/>
               <w:rPr>
@@ -2237,7 +2821,7 @@
               <w:rPr>
                 <w:lang w:val="en-US"/>
               </w:rPr>
-              <w:t xml:space="preserve">Void Battery: Void Step </w:t>
+              <w:t xml:space="preserve">Void Battery: Void Step, </w:t>
             </w:r>
             <w:r>
               <w:rPr>
@@ -2261,23 +2845,29 @@
               <w:rPr>
                 <w:lang w:val="en-US"/>
               </w:rPr>
-              <w:t xml:space="preserve">r can be used </w:t>
-            </w:r>
-            <w:r>
-              <w:rPr>
-                <w:kern w:val="0"/>
-                <w:lang w:val="en-US"/>
-                <w14:ligatures w14:val="none"/>
-              </w:rPr>
-              <w:t>a number of times equal to your Intelligence modifier</w:t>
-            </w:r>
-            <w:r>
-              <w:rPr>
-                <w:kern w:val="0"/>
-                <w:lang w:val="en-US"/>
-                <w14:ligatures w14:val="none"/>
-              </w:rPr>
-              <w:t xml:space="preserve"> (min 2).</w:t>
+              <w:t>r has and extra charge.</w:t>
+            </w:r>
+          </w:p>
+        </w:tc>
+        <w:tc>
+          <w:tcPr>
+            <w:tcW w:w="1276" w:type="dxa"/>
+            <w:vAlign w:val="center"/>
+          </w:tcPr>
+          <w:p>
+            <w:pPr>
+              <w:ind w:right="-25"/>
+              <w:jc w:val="center"/>
+              <w:cnfStyle w:val="000000000000" w:firstRow="0" w:lastRow="0" w:firstColumn="0" w:lastColumn="0" w:oddVBand="0" w:evenVBand="0" w:oddHBand="0" w:evenHBand="0" w:firstRowFirstColumn="0" w:firstRowLastColumn="0" w:lastRowFirstColumn="0" w:lastRowLastColumn="0"/>
+              <w:rPr>
+                <w:lang w:val="en-US"/>
+              </w:rPr>
+            </w:pPr>
+            <w:r>
+              <w:rPr>
+                <w:lang w:val="en-US"/>
+              </w:rPr>
+              <w:t>1d8</w:t>
             </w:r>
           </w:p>
         </w:tc>
@@ -2313,22 +2903,53 @@
         </w:tc>
         <w:tc>
           <w:tcPr>
-            <w:tcW w:w="8391" w:type="dxa"/>
-            <w:vAlign w:val="center"/>
-          </w:tcPr>
-          <w:p>
-            <w:pPr>
+            <w:tcW w:w="7433" w:type="dxa"/>
+            <w:vAlign w:val="center"/>
+          </w:tcPr>
+          <w:p>
+            <w:pPr>
+              <w:ind w:right="-25"/>
               <w:jc w:val="center"/>
               <w:cnfStyle w:val="000000100000" w:firstRow="0" w:lastRow="0" w:firstColumn="0" w:lastColumn="0" w:oddVBand="0" w:evenVBand="0" w:oddHBand="1" w:evenHBand="0" w:firstRowFirstColumn="0" w:firstRowLastColumn="0" w:lastRowFirstColumn="0" w:lastRowLastColumn="0"/>
               <w:rPr>
                 <w:lang w:val="en-US"/>
               </w:rPr>
             </w:pPr>
-            <w:r>
-              <w:rPr>
-                <w:lang w:val="en-US"/>
-              </w:rPr>
-              <w:t>Voidwalker Archetype Feature: You gain an additional feature based on your chosen archetype.</w:t>
+            <w:proofErr w:type="spellStart"/>
+            <w:r>
+              <w:rPr>
+                <w:lang w:val="en-US"/>
+              </w:rPr>
+              <w:t>Voidtouched</w:t>
+            </w:r>
+            <w:proofErr w:type="spellEnd"/>
+            <w:r>
+              <w:rPr>
+                <w:lang w:val="en-US"/>
+              </w:rPr>
+              <w:t xml:space="preserve"> Archetype Feature: You gain an additional feature based on your chosen archetype.</w:t>
+            </w:r>
+          </w:p>
+        </w:tc>
+        <w:tc>
+          <w:tcPr>
+            <w:tcW w:w="1276" w:type="dxa"/>
+            <w:vAlign w:val="center"/>
+          </w:tcPr>
+          <w:p>
+            <w:pPr>
+              <w:ind w:right="-25"/>
+              <w:jc w:val="center"/>
+              <w:cnfStyle w:val="000000100000" w:firstRow="0" w:lastRow="0" w:firstColumn="0" w:lastColumn="0" w:oddVBand="0" w:evenVBand="0" w:oddHBand="1" w:evenHBand="0" w:firstRowFirstColumn="0" w:firstRowLastColumn="0" w:lastRowFirstColumn="0" w:lastRowLastColumn="0"/>
+              <w:rPr>
+                <w:lang w:val="en-US"/>
+              </w:rPr>
+            </w:pPr>
+            <w:r>
+              <w:rPr>
+                <w:lang w:val="en-US"/>
+              </w:rPr>
+              <w:t>2d6</w:t>
             </w:r>
           </w:p>
         </w:tc>
@@ -2361,11 +2982,12 @@
         </w:tc>
         <w:tc>
           <w:tcPr>
-            <w:tcW w:w="8391" w:type="dxa"/>
-            <w:vAlign w:val="center"/>
-          </w:tcPr>
-          <w:p>
-            <w:pPr>
+            <w:tcW w:w="7433" w:type="dxa"/>
+            <w:vAlign w:val="center"/>
+          </w:tcPr>
+          <w:p>
+            <w:pPr>
+              <w:ind w:right="-25"/>
               <w:jc w:val="center"/>
               <w:cnfStyle w:val="000000000000" w:firstRow="0" w:lastRow="0" w:firstColumn="0" w:lastColumn="0" w:oddVBand="0" w:evenVBand="0" w:oddHBand="0" w:evenHBand="0" w:firstRowFirstColumn="0" w:firstRowLastColumn="0" w:lastRowFirstColumn="0" w:lastRowLastColumn="0"/>
               <w:rPr>
@@ -2377,6 +2999,28 @@
                 <w:lang w:val="en-US"/>
               </w:rPr>
               <w:t>Ability Score Improvement: Increase your Intelligence or Dexterity score by 1, or choose another ability score to increase by 1.</w:t>
+            </w:r>
+          </w:p>
+        </w:tc>
+        <w:tc>
+          <w:tcPr>
+            <w:tcW w:w="1276" w:type="dxa"/>
+            <w:vAlign w:val="center"/>
+          </w:tcPr>
+          <w:p>
+            <w:pPr>
+              <w:ind w:right="-25"/>
+              <w:jc w:val="center"/>
+              <w:cnfStyle w:val="000000000000" w:firstRow="0" w:lastRow="0" w:firstColumn="0" w:lastColumn="0" w:oddVBand="0" w:evenVBand="0" w:oddHBand="0" w:evenHBand="0" w:firstRowFirstColumn="0" w:firstRowLastColumn="0" w:lastRowFirstColumn="0" w:lastRowLastColumn="0"/>
+              <w:rPr>
+                <w:lang w:val="en-US"/>
+              </w:rPr>
+            </w:pPr>
+            <w:r>
+              <w:rPr>
+                <w:lang w:val="en-US"/>
+              </w:rPr>
+              <w:t>2d6</w:t>
             </w:r>
           </w:p>
         </w:tc>
@@ -2412,11 +3056,12 @@
         </w:tc>
         <w:tc>
           <w:tcPr>
-            <w:tcW w:w="8391" w:type="dxa"/>
-            <w:vAlign w:val="center"/>
-          </w:tcPr>
-          <w:p>
-            <w:pPr>
+            <w:tcW w:w="7433" w:type="dxa"/>
+            <w:vAlign w:val="center"/>
+          </w:tcPr>
+          <w:p>
+            <w:pPr>
+              <w:ind w:right="-25"/>
               <w:jc w:val="center"/>
               <w:cnfStyle w:val="000000100000" w:firstRow="0" w:lastRow="0" w:firstColumn="0" w:lastColumn="0" w:oddVBand="0" w:evenVBand="0" w:oddHBand="1" w:evenHBand="0" w:firstRowFirstColumn="0" w:firstRowLastColumn="0" w:lastRowFirstColumn="0" w:lastRowLastColumn="0"/>
               <w:rPr>
@@ -2444,6 +3089,7 @@
           </w:p>
           <w:p>
             <w:pPr>
+              <w:ind w:right="-25"/>
               <w:jc w:val="center"/>
               <w:cnfStyle w:val="000000100000" w:firstRow="0" w:lastRow="0" w:firstColumn="0" w:lastColumn="0" w:oddVBand="0" w:evenVBand="0" w:oddHBand="1" w:evenHBand="0" w:firstRowFirstColumn="0" w:firstRowLastColumn="0" w:lastRowFirstColumn="0" w:lastRowLastColumn="0"/>
               <w:rPr>
@@ -2454,13 +3100,29 @@
               <w:rPr>
                 <w:lang w:val="en-US"/>
               </w:rPr>
-              <w:t xml:space="preserve">Extra Attack </w:t>
-            </w:r>
-            <w:r>
-              <w:rPr>
-                <w:lang w:val="en-US"/>
-              </w:rPr>
-              <w:t>2</w:t>
+              <w:t>Extra Attack 2</w:t>
+            </w:r>
+          </w:p>
+        </w:tc>
+        <w:tc>
+          <w:tcPr>
+            <w:tcW w:w="1276" w:type="dxa"/>
+            <w:vAlign w:val="center"/>
+          </w:tcPr>
+          <w:p>
+            <w:pPr>
+              <w:ind w:right="-25"/>
+              <w:jc w:val="center"/>
+              <w:cnfStyle w:val="000000100000" w:firstRow="0" w:lastRow="0" w:firstColumn="0" w:lastColumn="0" w:oddVBand="0" w:evenVBand="0" w:oddHBand="1" w:evenHBand="0" w:firstRowFirstColumn="0" w:firstRowLastColumn="0" w:lastRowFirstColumn="0" w:lastRowLastColumn="0"/>
+              <w:rPr>
+                <w:lang w:val="en-US"/>
+              </w:rPr>
+            </w:pPr>
+            <w:r>
+              <w:rPr>
+                <w:lang w:val="en-US"/>
+              </w:rPr>
+              <w:t>2d6</w:t>
             </w:r>
           </w:p>
         </w:tc>
@@ -2493,11 +3155,12 @@
         </w:tc>
         <w:tc>
           <w:tcPr>
-            <w:tcW w:w="8391" w:type="dxa"/>
-            <w:vAlign w:val="center"/>
-          </w:tcPr>
-          <w:p>
-            <w:pPr>
+            <w:tcW w:w="7433" w:type="dxa"/>
+            <w:vAlign w:val="center"/>
+          </w:tcPr>
+          <w:p>
+            <w:pPr>
+              <w:ind w:right="-25"/>
               <w:jc w:val="center"/>
               <w:cnfStyle w:val="000000000000" w:firstRow="0" w:lastRow="0" w:firstColumn="0" w:lastColumn="0" w:oddVBand="0" w:evenVBand="0" w:oddHBand="0" w:evenHBand="0" w:firstRowFirstColumn="0" w:firstRowLastColumn="0" w:lastRowFirstColumn="0" w:lastRowLastColumn="0"/>
               <w:rPr>
@@ -2520,25 +3183,55 @@
               <w:rPr>
                 <w:lang w:val="en-US"/>
               </w:rPr>
-              <w:t>: Your Void Barrier now has hit points equal to four times your Voidwalker level</w:t>
-            </w:r>
-            <w:r>
-              <w:rPr>
-                <w:lang w:val="en-US"/>
-              </w:rPr>
-              <w:t xml:space="preserve"> is immune to </w:t>
-            </w:r>
-            <w:r>
-              <w:rPr>
-                <w:lang w:val="en-US"/>
-              </w:rPr>
-              <w:t>is resistant to Gravity and Void damage</w:t>
+              <w:t xml:space="preserve">: Your Void Barrier now has hit points equal to four times your </w:t>
+            </w:r>
+            <w:proofErr w:type="spellStart"/>
+            <w:r>
+              <w:rPr>
+                <w:lang w:val="en-US"/>
+              </w:rPr>
+              <w:t>Voidtouched</w:t>
+            </w:r>
+            <w:proofErr w:type="spellEnd"/>
+            <w:r>
+              <w:rPr>
+                <w:lang w:val="en-US"/>
+              </w:rPr>
+              <w:t xml:space="preserve"> level</w:t>
+            </w:r>
+            <w:r>
+              <w:rPr>
+                <w:lang w:val="en-US"/>
+              </w:rPr>
+              <w:t xml:space="preserve"> is immune to is resistant to Gravity and Void damage</w:t>
             </w:r>
             <w:r>
               <w:rPr>
                 <w:lang w:val="en-US"/>
               </w:rPr>
               <w:t>.</w:t>
+            </w:r>
+          </w:p>
+        </w:tc>
+        <w:tc>
+          <w:tcPr>
+            <w:tcW w:w="1276" w:type="dxa"/>
+            <w:vAlign w:val="center"/>
+          </w:tcPr>
+          <w:p>
+            <w:pPr>
+              <w:ind w:right="-25"/>
+              <w:jc w:val="center"/>
+              <w:cnfStyle w:val="000000000000" w:firstRow="0" w:lastRow="0" w:firstColumn="0" w:lastColumn="0" w:oddVBand="0" w:evenVBand="0" w:oddHBand="0" w:evenHBand="0" w:firstRowFirstColumn="0" w:firstRowLastColumn="0" w:lastRowFirstColumn="0" w:lastRowLastColumn="0"/>
+              <w:rPr>
+                <w:lang w:val="en-US"/>
+              </w:rPr>
+            </w:pPr>
+            <w:r>
+              <w:rPr>
+                <w:lang w:val="en-US"/>
+              </w:rPr>
+              <w:t>2d6</w:t>
             </w:r>
           </w:p>
         </w:tc>
@@ -2574,22 +3267,53 @@
         </w:tc>
         <w:tc>
           <w:tcPr>
-            <w:tcW w:w="8391" w:type="dxa"/>
-            <w:vAlign w:val="center"/>
-          </w:tcPr>
-          <w:p>
-            <w:pPr>
+            <w:tcW w:w="7433" w:type="dxa"/>
+            <w:vAlign w:val="center"/>
+          </w:tcPr>
+          <w:p>
+            <w:pPr>
+              <w:ind w:right="-25"/>
               <w:jc w:val="center"/>
               <w:cnfStyle w:val="000000100000" w:firstRow="0" w:lastRow="0" w:firstColumn="0" w:lastColumn="0" w:oddVBand="0" w:evenVBand="0" w:oddHBand="1" w:evenHBand="0" w:firstRowFirstColumn="0" w:firstRowLastColumn="0" w:lastRowFirstColumn="0" w:lastRowLastColumn="0"/>
               <w:rPr>
                 <w:lang w:val="en-US"/>
               </w:rPr>
             </w:pPr>
-            <w:r>
-              <w:rPr>
-                <w:lang w:val="en-US"/>
-              </w:rPr>
-              <w:t>Voidwalker Archetype Feature: You gain an additional feature based on your chosen archetype.</w:t>
+            <w:proofErr w:type="spellStart"/>
+            <w:r>
+              <w:rPr>
+                <w:lang w:val="en-US"/>
+              </w:rPr>
+              <w:t>Voidtouched</w:t>
+            </w:r>
+            <w:proofErr w:type="spellEnd"/>
+            <w:r>
+              <w:rPr>
+                <w:lang w:val="en-US"/>
+              </w:rPr>
+              <w:t xml:space="preserve"> Archetype Feature: You gain an additional feature based on your chosen archetype.</w:t>
+            </w:r>
+          </w:p>
+        </w:tc>
+        <w:tc>
+          <w:tcPr>
+            <w:tcW w:w="1276" w:type="dxa"/>
+            <w:vAlign w:val="center"/>
+          </w:tcPr>
+          <w:p>
+            <w:pPr>
+              <w:ind w:right="-25"/>
+              <w:jc w:val="center"/>
+              <w:cnfStyle w:val="000000100000" w:firstRow="0" w:lastRow="0" w:firstColumn="0" w:lastColumn="0" w:oddVBand="0" w:evenVBand="0" w:oddHBand="1" w:evenHBand="0" w:firstRowFirstColumn="0" w:firstRowLastColumn="0" w:lastRowFirstColumn="0" w:lastRowLastColumn="0"/>
+              <w:rPr>
+                <w:lang w:val="en-US"/>
+              </w:rPr>
+            </w:pPr>
+            <w:r>
+              <w:rPr>
+                <w:lang w:val="en-US"/>
+              </w:rPr>
+              <w:t>2d6</w:t>
             </w:r>
           </w:p>
         </w:tc>
@@ -2622,11 +3346,12 @@
         </w:tc>
         <w:tc>
           <w:tcPr>
-            <w:tcW w:w="8391" w:type="dxa"/>
-            <w:vAlign w:val="center"/>
-          </w:tcPr>
-          <w:p>
-            <w:pPr>
+            <w:tcW w:w="7433" w:type="dxa"/>
+            <w:vAlign w:val="center"/>
+          </w:tcPr>
+          <w:p>
+            <w:pPr>
+              <w:ind w:right="-25"/>
               <w:jc w:val="center"/>
               <w:cnfStyle w:val="000000000000" w:firstRow="0" w:lastRow="0" w:firstColumn="0" w:lastColumn="0" w:oddVBand="0" w:evenVBand="0" w:oddHBand="0" w:evenHBand="0" w:firstRowFirstColumn="0" w:firstRowLastColumn="0" w:lastRowFirstColumn="0" w:lastRowLastColumn="0"/>
               <w:rPr>
@@ -2638,6 +3363,28 @@
                 <w:lang w:val="en-US"/>
               </w:rPr>
               <w:t>Ability Score Improvement: Increase your Intelligence or Dexterity score by 1, or choose another ability score to increase by 1.</w:t>
+            </w:r>
+          </w:p>
+        </w:tc>
+        <w:tc>
+          <w:tcPr>
+            <w:tcW w:w="1276" w:type="dxa"/>
+            <w:vAlign w:val="center"/>
+          </w:tcPr>
+          <w:p>
+            <w:pPr>
+              <w:ind w:right="-25"/>
+              <w:jc w:val="center"/>
+              <w:cnfStyle w:val="000000000000" w:firstRow="0" w:lastRow="0" w:firstColumn="0" w:lastColumn="0" w:oddVBand="0" w:evenVBand="0" w:oddHBand="0" w:evenHBand="0" w:firstRowFirstColumn="0" w:firstRowLastColumn="0" w:lastRowFirstColumn="0" w:lastRowLastColumn="0"/>
+              <w:rPr>
+                <w:lang w:val="en-US"/>
+              </w:rPr>
+            </w:pPr>
+            <w:r>
+              <w:rPr>
+                <w:lang w:val="en-US"/>
+              </w:rPr>
+              <w:t>2d8</w:t>
             </w:r>
           </w:p>
         </w:tc>
@@ -2673,11 +3420,12 @@
         </w:tc>
         <w:tc>
           <w:tcPr>
-            <w:tcW w:w="8391" w:type="dxa"/>
-            <w:vAlign w:val="center"/>
-          </w:tcPr>
-          <w:p>
-            <w:pPr>
+            <w:tcW w:w="7433" w:type="dxa"/>
+            <w:vAlign w:val="center"/>
+          </w:tcPr>
+          <w:p>
+            <w:pPr>
+              <w:ind w:right="-25"/>
               <w:jc w:val="center"/>
               <w:cnfStyle w:val="000000100000" w:firstRow="0" w:lastRow="0" w:firstColumn="0" w:lastColumn="0" w:oddVBand="0" w:evenVBand="0" w:oddHBand="1" w:evenHBand="0" w:firstRowFirstColumn="0" w:firstRowLastColumn="0" w:lastRowFirstColumn="0" w:lastRowLastColumn="0"/>
               <w:rPr>
@@ -2706,31 +3454,35 @@
               <w:rPr>
                 <w:lang w:val="en-US"/>
               </w:rPr>
-              <w:t xml:space="preserve"> </w:t>
-            </w:r>
-            <w:r>
-              <w:rPr>
-                <w:lang w:val="en-US"/>
-              </w:rPr>
-              <w:t>and gravity increase causes 1d</w:t>
-            </w:r>
-            <w:r>
-              <w:rPr>
-                <w:lang w:val="en-US"/>
-              </w:rPr>
-              <w:t>6</w:t>
-            </w:r>
-            <w:r>
-              <w:rPr>
-                <w:lang w:val="en-US"/>
-              </w:rPr>
-              <w:t xml:space="preserve"> damage</w:t>
+              <w:t xml:space="preserve"> and gravity increase causes 1d6 damage</w:t>
             </w:r>
             <w:r>
               <w:rPr>
                 <w:lang w:val="en-US"/>
               </w:rPr>
               <w:t>.</w:t>
+            </w:r>
+          </w:p>
+        </w:tc>
+        <w:tc>
+          <w:tcPr>
+            <w:tcW w:w="1276" w:type="dxa"/>
+            <w:vAlign w:val="center"/>
+          </w:tcPr>
+          <w:p>
+            <w:pPr>
+              <w:ind w:right="-25"/>
+              <w:jc w:val="center"/>
+              <w:cnfStyle w:val="000000100000" w:firstRow="0" w:lastRow="0" w:firstColumn="0" w:lastColumn="0" w:oddVBand="0" w:evenVBand="0" w:oddHBand="1" w:evenHBand="0" w:firstRowFirstColumn="0" w:firstRowLastColumn="0" w:lastRowFirstColumn="0" w:lastRowLastColumn="0"/>
+              <w:rPr>
+                <w:lang w:val="en-US"/>
+              </w:rPr>
+            </w:pPr>
+            <w:r>
+              <w:rPr>
+                <w:lang w:val="en-US"/>
+              </w:rPr>
+              <w:t>2d8</w:t>
             </w:r>
           </w:p>
         </w:tc>
@@ -2763,22 +3515,53 @@
         </w:tc>
         <w:tc>
           <w:tcPr>
-            <w:tcW w:w="8391" w:type="dxa"/>
-            <w:vAlign w:val="center"/>
-          </w:tcPr>
-          <w:p>
-            <w:pPr>
+            <w:tcW w:w="7433" w:type="dxa"/>
+            <w:vAlign w:val="center"/>
+          </w:tcPr>
+          <w:p>
+            <w:pPr>
+              <w:ind w:right="-25"/>
               <w:jc w:val="center"/>
               <w:cnfStyle w:val="000000000000" w:firstRow="0" w:lastRow="0" w:firstColumn="0" w:lastColumn="0" w:oddVBand="0" w:evenVBand="0" w:oddHBand="0" w:evenHBand="0" w:firstRowFirstColumn="0" w:firstRowLastColumn="0" w:lastRowFirstColumn="0" w:lastRowLastColumn="0"/>
               <w:rPr>
                 <w:lang w:val="en-US"/>
               </w:rPr>
             </w:pPr>
-            <w:r>
-              <w:rPr>
-                <w:lang w:val="en-US"/>
-              </w:rPr>
-              <w:t>Voidwalker Archetype Feature: You gain an additional feature based on your chosen archetype</w:t>
+            <w:proofErr w:type="spellStart"/>
+            <w:r>
+              <w:rPr>
+                <w:lang w:val="en-US"/>
+              </w:rPr>
+              <w:t>Voidtouched</w:t>
+            </w:r>
+            <w:proofErr w:type="spellEnd"/>
+            <w:r>
+              <w:rPr>
+                <w:lang w:val="en-US"/>
+              </w:rPr>
+              <w:t xml:space="preserve"> Archetype Feature: You gain an additional feature based on your chosen archetype</w:t>
+            </w:r>
+          </w:p>
+        </w:tc>
+        <w:tc>
+          <w:tcPr>
+            <w:tcW w:w="1276" w:type="dxa"/>
+            <w:vAlign w:val="center"/>
+          </w:tcPr>
+          <w:p>
+            <w:pPr>
+              <w:ind w:right="-25"/>
+              <w:jc w:val="center"/>
+              <w:cnfStyle w:val="000000000000" w:firstRow="0" w:lastRow="0" w:firstColumn="0" w:lastColumn="0" w:oddVBand="0" w:evenVBand="0" w:oddHBand="0" w:evenHBand="0" w:firstRowFirstColumn="0" w:firstRowLastColumn="0" w:lastRowFirstColumn="0" w:lastRowLastColumn="0"/>
+              <w:rPr>
+                <w:lang w:val="en-US"/>
+              </w:rPr>
+            </w:pPr>
+            <w:r>
+              <w:rPr>
+                <w:lang w:val="en-US"/>
+              </w:rPr>
+              <w:t>2d8</w:t>
             </w:r>
           </w:p>
         </w:tc>
@@ -2814,11 +3597,12 @@
         </w:tc>
         <w:tc>
           <w:tcPr>
-            <w:tcW w:w="8391" w:type="dxa"/>
-            <w:vAlign w:val="center"/>
-          </w:tcPr>
-          <w:p>
-            <w:pPr>
+            <w:tcW w:w="7433" w:type="dxa"/>
+            <w:vAlign w:val="center"/>
+          </w:tcPr>
+          <w:p>
+            <w:pPr>
+              <w:ind w:right="-25"/>
               <w:jc w:val="center"/>
               <w:cnfStyle w:val="000000100000" w:firstRow="0" w:lastRow="0" w:firstColumn="0" w:lastColumn="0" w:oddVBand="0" w:evenVBand="0" w:oddHBand="1" w:evenHBand="0" w:firstRowFirstColumn="0" w:firstRowLastColumn="0" w:lastRowFirstColumn="0" w:lastRowLastColumn="0"/>
               <w:rPr>
@@ -2830,6 +3614,28 @@
                 <w:lang w:val="en-US"/>
               </w:rPr>
               <w:t>Ability Score Improvement: Increase your Intelligence or Dexterity score by 1, or choose another ability score to increase by 1.</w:t>
+            </w:r>
+          </w:p>
+        </w:tc>
+        <w:tc>
+          <w:tcPr>
+            <w:tcW w:w="1276" w:type="dxa"/>
+            <w:vAlign w:val="center"/>
+          </w:tcPr>
+          <w:p>
+            <w:pPr>
+              <w:ind w:right="-25"/>
+              <w:jc w:val="center"/>
+              <w:cnfStyle w:val="000000100000" w:firstRow="0" w:lastRow="0" w:firstColumn="0" w:lastColumn="0" w:oddVBand="0" w:evenVBand="0" w:oddHBand="1" w:evenHBand="0" w:firstRowFirstColumn="0" w:firstRowLastColumn="0" w:lastRowFirstColumn="0" w:lastRowLastColumn="0"/>
+              <w:rPr>
+                <w:lang w:val="en-US"/>
+              </w:rPr>
+            </w:pPr>
+            <w:r>
+              <w:rPr>
+                <w:lang w:val="en-US"/>
+              </w:rPr>
+              <w:t>2d8</w:t>
             </w:r>
           </w:p>
         </w:tc>
@@ -2862,11 +3668,12 @@
         </w:tc>
         <w:tc>
           <w:tcPr>
-            <w:tcW w:w="8391" w:type="dxa"/>
-            <w:vAlign w:val="center"/>
-          </w:tcPr>
-          <w:p>
-            <w:pPr>
+            <w:tcW w:w="7433" w:type="dxa"/>
+            <w:vAlign w:val="center"/>
+          </w:tcPr>
+          <w:p>
+            <w:pPr>
+              <w:ind w:right="-25"/>
               <w:jc w:val="center"/>
               <w:cnfStyle w:val="000000000000" w:firstRow="0" w:lastRow="0" w:firstColumn="0" w:lastColumn="0" w:oddVBand="0" w:evenVBand="0" w:oddHBand="0" w:evenHBand="0" w:firstRowFirstColumn="0" w:firstRowLastColumn="0" w:lastRowFirstColumn="0" w:lastRowLastColumn="0"/>
               <w:rPr>
@@ -2877,7 +3684,21 @@
               <w:rPr>
                 <w:lang w:val="en-US"/>
               </w:rPr>
-              <w:t xml:space="preserve">Additionally, your Voidwalker abilities become even more powerful. You </w:t>
+              <w:t xml:space="preserve">Additionally, your </w:t>
+            </w:r>
+            <w:proofErr w:type="spellStart"/>
+            <w:r>
+              <w:rPr>
+                <w:lang w:val="en-US"/>
+              </w:rPr>
+              <w:t>Voidtouched</w:t>
+            </w:r>
+            <w:proofErr w:type="spellEnd"/>
+            <w:r>
+              <w:rPr>
+                <w:lang w:val="en-US"/>
+              </w:rPr>
+              <w:t xml:space="preserve"> abilities become even more powerful. You </w:t>
             </w:r>
             <w:r>
               <w:rPr>
@@ -2908,6 +3729,28 @@
                 <w:lang w:val="en-US"/>
               </w:rPr>
               <w:t>after a short rest.</w:t>
+            </w:r>
+          </w:p>
+        </w:tc>
+        <w:tc>
+          <w:tcPr>
+            <w:tcW w:w="1276" w:type="dxa"/>
+            <w:vAlign w:val="center"/>
+          </w:tcPr>
+          <w:p>
+            <w:pPr>
+              <w:ind w:right="-25"/>
+              <w:jc w:val="center"/>
+              <w:cnfStyle w:val="000000000000" w:firstRow="0" w:lastRow="0" w:firstColumn="0" w:lastColumn="0" w:oddVBand="0" w:evenVBand="0" w:oddHBand="0" w:evenHBand="0" w:firstRowFirstColumn="0" w:firstRowLastColumn="0" w:lastRowFirstColumn="0" w:lastRowLastColumn="0"/>
+              <w:rPr>
+                <w:lang w:val="en-US"/>
+              </w:rPr>
+            </w:pPr>
+            <w:r>
+              <w:rPr>
+                <w:lang w:val="en-US"/>
+              </w:rPr>
+              <w:t>3d6</w:t>
             </w:r>
           </w:p>
         </w:tc>

</xml_diff>